<commit_message>
add landing check, fixed absensi & sikap
</commit_message>
<xml_diff>
--- a/Raport/Templates/Raport.docx
+++ b/Raport/Templates/Raport.docx
@@ -72,39 +72,8 @@
           <w:sz w:val="18"/>
           <w:szCs w:val="18"/>
         </w:rPr>
-        <w:t xml:space="preserve">Nama </w:t>
+        <w:t>Nama Peserta Didik</w:t>
       </w:r>
-      <w:proofErr w:type="spellStart"/>
-      <w:r>
-        <w:rPr>
-          <w:rFonts w:ascii="Tahoma" w:hAnsi="Tahoma" w:cs="Tahoma"/>
-          <w:color w:val="1D1B11" w:themeColor="background2" w:themeShade="1A"/>
-          <w:sz w:val="18"/>
-          <w:szCs w:val="18"/>
-        </w:rPr>
-        <w:t>Peserta</w:t>
-      </w:r>
-      <w:proofErr w:type="spellEnd"/>
-      <w:r>
-        <w:rPr>
-          <w:rFonts w:ascii="Tahoma" w:hAnsi="Tahoma" w:cs="Tahoma"/>
-          <w:color w:val="1D1B11" w:themeColor="background2" w:themeShade="1A"/>
-          <w:sz w:val="18"/>
-          <w:szCs w:val="18"/>
-        </w:rPr>
-        <w:t xml:space="preserve"> </w:t>
-      </w:r>
-      <w:proofErr w:type="spellStart"/>
-      <w:r>
-        <w:rPr>
-          <w:rFonts w:ascii="Tahoma" w:hAnsi="Tahoma" w:cs="Tahoma"/>
-          <w:color w:val="1D1B11" w:themeColor="background2" w:themeShade="1A"/>
-          <w:sz w:val="18"/>
-          <w:szCs w:val="18"/>
-        </w:rPr>
-        <w:t>Didik</w:t>
-      </w:r>
-      <w:proofErr w:type="spellEnd"/>
       <w:r>
         <w:rPr>
           <w:rFonts w:ascii="Tahoma" w:hAnsi="Tahoma" w:cs="Tahoma"/>
@@ -204,7 +173,6 @@
           <w:szCs w:val="18"/>
         </w:rPr>
       </w:pPr>
-      <w:proofErr w:type="spellStart"/>
       <w:r>
         <w:rPr>
           <w:rFonts w:ascii="Tahoma" w:hAnsi="Tahoma" w:cs="Tahoma"/>
@@ -212,29 +180,8 @@
           <w:sz w:val="18"/>
           <w:szCs w:val="18"/>
         </w:rPr>
-        <w:t>Nomor</w:t>
+        <w:t>Nomor Induk</w:t>
       </w:r>
-      <w:proofErr w:type="spellEnd"/>
-      <w:r>
-        <w:rPr>
-          <w:rFonts w:ascii="Tahoma" w:hAnsi="Tahoma" w:cs="Tahoma"/>
-          <w:color w:val="1D1B11" w:themeColor="background2" w:themeShade="1A"/>
-          <w:sz w:val="18"/>
-          <w:szCs w:val="18"/>
-        </w:rPr>
-        <w:t xml:space="preserve"> </w:t>
-      </w:r>
-      <w:proofErr w:type="spellStart"/>
-      <w:r>
-        <w:rPr>
-          <w:rFonts w:ascii="Tahoma" w:hAnsi="Tahoma" w:cs="Tahoma"/>
-          <w:color w:val="1D1B11" w:themeColor="background2" w:themeShade="1A"/>
-          <w:sz w:val="18"/>
-          <w:szCs w:val="18"/>
-        </w:rPr>
-        <w:t>Induk</w:t>
-      </w:r>
-      <w:proofErr w:type="spellEnd"/>
       <w:r>
         <w:rPr>
           <w:rFonts w:ascii="Tahoma" w:hAnsi="Tahoma" w:cs="Tahoma"/>
@@ -448,19 +395,8 @@
           <w:sz w:val="18"/>
           <w:szCs w:val="18"/>
         </w:rPr>
-        <w:t xml:space="preserve">Nama </w:t>
+        <w:t>Nama Sekolah</w:t>
       </w:r>
-      <w:proofErr w:type="spellStart"/>
-      <w:r>
-        <w:rPr>
-          <w:rFonts w:ascii="Tahoma" w:hAnsi="Tahoma" w:cs="Tahoma"/>
-          <w:color w:val="1D1B11" w:themeColor="background2" w:themeShade="1A"/>
-          <w:sz w:val="18"/>
-          <w:szCs w:val="18"/>
-        </w:rPr>
-        <w:t>Sekolah</w:t>
-      </w:r>
-      <w:proofErr w:type="spellEnd"/>
       <w:r>
         <w:rPr>
           <w:rFonts w:ascii="Tahoma" w:hAnsi="Tahoma" w:cs="Tahoma"/>
@@ -487,19 +423,8 @@
           <w:sz w:val="18"/>
           <w:szCs w:val="18"/>
         </w:rPr>
-        <w:t xml:space="preserve">1 </w:t>
+        <w:t>1 Bangkal</w:t>
       </w:r>
-      <w:proofErr w:type="spellStart"/>
-      <w:r>
-        <w:rPr>
-          <w:rFonts w:ascii="Tahoma" w:hAnsi="Tahoma" w:cs="Tahoma"/>
-          <w:color w:val="1D1B11" w:themeColor="background2" w:themeShade="1A"/>
-          <w:sz w:val="18"/>
-          <w:szCs w:val="18"/>
-        </w:rPr>
-        <w:t>Bangkal</w:t>
-      </w:r>
-      <w:proofErr w:type="spellEnd"/>
       <w:r>
         <w:rPr>
           <w:rFonts w:ascii="Tahoma" w:hAnsi="Tahoma" w:cs="Tahoma"/>
@@ -638,19 +563,8 @@
           <w:sz w:val="18"/>
           <w:szCs w:val="18"/>
         </w:rPr>
-        <w:t xml:space="preserve">Alamat </w:t>
+        <w:t>Alamat Sekolah</w:t>
       </w:r>
-      <w:proofErr w:type="spellStart"/>
-      <w:r>
-        <w:rPr>
-          <w:rFonts w:ascii="Tahoma" w:hAnsi="Tahoma" w:cs="Tahoma"/>
-          <w:color w:val="1D1B11" w:themeColor="background2" w:themeShade="1A"/>
-          <w:sz w:val="18"/>
-          <w:szCs w:val="18"/>
-        </w:rPr>
-        <w:t>Sekolah</w:t>
-      </w:r>
-      <w:proofErr w:type="spellEnd"/>
       <w:r>
         <w:rPr>
           <w:rFonts w:ascii="Tahoma" w:hAnsi="Tahoma" w:cs="Tahoma"/>
@@ -678,7 +592,6 @@
         </w:rPr>
         <w:t xml:space="preserve">: Jl. </w:t>
       </w:r>
-      <w:proofErr w:type="spellStart"/>
       <w:r>
         <w:rPr>
           <w:rFonts w:ascii="Tahoma" w:hAnsi="Tahoma" w:cs="Tahoma"/>
@@ -688,7 +601,6 @@
         </w:rPr>
         <w:t>Mr.Cokrokusumo</w:t>
       </w:r>
-      <w:proofErr w:type="spellEnd"/>
       <w:r>
         <w:rPr>
           <w:rFonts w:ascii="Tahoma" w:hAnsi="Tahoma" w:cs="Tahoma"/>
@@ -743,7 +655,6 @@
         </w:rPr>
         <w:tab/>
       </w:r>
-      <w:proofErr w:type="spellStart"/>
       <w:r>
         <w:rPr>
           <w:rFonts w:ascii="Tahoma" w:hAnsi="Tahoma" w:cs="Tahoma"/>
@@ -751,17 +662,7 @@
           <w:sz w:val="18"/>
           <w:szCs w:val="18"/>
         </w:rPr>
-        <w:t>Tahun</w:t>
-      </w:r>
-      <w:proofErr w:type="spellEnd"/>
-      <w:r>
-        <w:rPr>
-          <w:rFonts w:ascii="Tahoma" w:hAnsi="Tahoma" w:cs="Tahoma"/>
-          <w:color w:val="1D1B11" w:themeColor="background2" w:themeShade="1A"/>
-          <w:sz w:val="18"/>
-          <w:szCs w:val="18"/>
-        </w:rPr>
-        <w:t xml:space="preserve"> Pelajaran</w:t>
+        <w:t>Tahun Pelajaran</w:t>
       </w:r>
       <w:r>
         <w:rPr>
@@ -865,79 +766,8 @@
           <w:sz w:val="18"/>
           <w:szCs w:val="18"/>
         </w:rPr>
-        <w:t xml:space="preserve">RT03/RW02 </w:t>
+        <w:t>RT03/RW02 Kel. Bangkal Kec. Cempaka</w:t>
       </w:r>
-      <w:proofErr w:type="spellStart"/>
-      <w:r>
-        <w:rPr>
-          <w:rFonts w:ascii="Tahoma" w:hAnsi="Tahoma" w:cs="Tahoma"/>
-          <w:color w:val="1D1B11" w:themeColor="background2" w:themeShade="1A"/>
-          <w:sz w:val="18"/>
-          <w:szCs w:val="18"/>
-        </w:rPr>
-        <w:t>Kel</w:t>
-      </w:r>
-      <w:proofErr w:type="spellEnd"/>
-      <w:r>
-        <w:rPr>
-          <w:rFonts w:ascii="Tahoma" w:hAnsi="Tahoma" w:cs="Tahoma"/>
-          <w:color w:val="1D1B11" w:themeColor="background2" w:themeShade="1A"/>
-          <w:sz w:val="18"/>
-          <w:szCs w:val="18"/>
-        </w:rPr>
-        <w:t xml:space="preserve">. </w:t>
-      </w:r>
-      <w:proofErr w:type="spellStart"/>
-      <w:r>
-        <w:rPr>
-          <w:rFonts w:ascii="Tahoma" w:hAnsi="Tahoma" w:cs="Tahoma"/>
-          <w:color w:val="1D1B11" w:themeColor="background2" w:themeShade="1A"/>
-          <w:sz w:val="18"/>
-          <w:szCs w:val="18"/>
-        </w:rPr>
-        <w:t>Bangkal</w:t>
-      </w:r>
-      <w:proofErr w:type="spellEnd"/>
-      <w:r>
-        <w:rPr>
-          <w:rFonts w:ascii="Tahoma" w:hAnsi="Tahoma" w:cs="Tahoma"/>
-          <w:color w:val="1D1B11" w:themeColor="background2" w:themeShade="1A"/>
-          <w:sz w:val="18"/>
-          <w:szCs w:val="18"/>
-        </w:rPr>
-        <w:t xml:space="preserve"> </w:t>
-      </w:r>
-      <w:proofErr w:type="spellStart"/>
-      <w:r>
-        <w:rPr>
-          <w:rFonts w:ascii="Tahoma" w:hAnsi="Tahoma" w:cs="Tahoma"/>
-          <w:color w:val="1D1B11" w:themeColor="background2" w:themeShade="1A"/>
-          <w:sz w:val="18"/>
-          <w:szCs w:val="18"/>
-        </w:rPr>
-        <w:t>Kec</w:t>
-      </w:r>
-      <w:proofErr w:type="spellEnd"/>
-      <w:r>
-        <w:rPr>
-          <w:rFonts w:ascii="Tahoma" w:hAnsi="Tahoma" w:cs="Tahoma"/>
-          <w:color w:val="1D1B11" w:themeColor="background2" w:themeShade="1A"/>
-          <w:sz w:val="18"/>
-          <w:szCs w:val="18"/>
-        </w:rPr>
-        <w:t xml:space="preserve">. </w:t>
-      </w:r>
-      <w:proofErr w:type="spellStart"/>
-      <w:r>
-        <w:rPr>
-          <w:rFonts w:ascii="Tahoma" w:hAnsi="Tahoma" w:cs="Tahoma"/>
-          <w:color w:val="1D1B11" w:themeColor="background2" w:themeShade="1A"/>
-          <w:sz w:val="18"/>
-          <w:szCs w:val="18"/>
-        </w:rPr>
-        <w:t>Cempaka</w:t>
-      </w:r>
-      <w:proofErr w:type="spellEnd"/>
     </w:p>
     <w:p>
       <w:pPr>
@@ -970,7 +800,6 @@
           <w:szCs w:val="18"/>
         </w:rPr>
       </w:pPr>
-      <w:proofErr w:type="spellStart"/>
       <w:r>
         <w:rPr>
           <w:rFonts w:ascii="Tahoma" w:hAnsi="Tahoma" w:cs="Tahoma"/>
@@ -979,31 +808,8 @@
           <w:sz w:val="18"/>
           <w:szCs w:val="18"/>
         </w:rPr>
-        <w:t>Kompetensi</w:t>
+        <w:t>Kompetensi Sikap</w:t>
       </w:r>
-      <w:proofErr w:type="spellEnd"/>
-      <w:r>
-        <w:rPr>
-          <w:rFonts w:ascii="Tahoma" w:hAnsi="Tahoma" w:cs="Tahoma"/>
-          <w:b/>
-          <w:color w:val="1D1B11" w:themeColor="background2" w:themeShade="1A"/>
-          <w:sz w:val="18"/>
-          <w:szCs w:val="18"/>
-        </w:rPr>
-        <w:t xml:space="preserve"> </w:t>
-      </w:r>
-      <w:proofErr w:type="spellStart"/>
-      <w:r>
-        <w:rPr>
-          <w:rFonts w:ascii="Tahoma" w:hAnsi="Tahoma" w:cs="Tahoma"/>
-          <w:b/>
-          <w:color w:val="1D1B11" w:themeColor="background2" w:themeShade="1A"/>
-          <w:sz w:val="18"/>
-          <w:szCs w:val="18"/>
-        </w:rPr>
-        <w:t>Sikap</w:t>
-      </w:r>
-      <w:proofErr w:type="spellEnd"/>
     </w:p>
     <w:p>
       <w:pPr>
@@ -1053,27 +859,15 @@
                 <w:szCs w:val="18"/>
               </w:rPr>
             </w:pPr>
-            <w:proofErr w:type="spellStart"/>
-            <w:r>
-              <w:rPr>
-                <w:rFonts w:ascii="Tahoma" w:hAnsi="Tahoma" w:cs="Tahoma"/>
-                <w:b/>
-                <w:color w:val="1D1B11" w:themeColor="background2" w:themeShade="1A"/>
-                <w:sz w:val="18"/>
-                <w:szCs w:val="18"/>
-              </w:rPr>
-              <w:t>Kompetensi</w:t>
-            </w:r>
-            <w:proofErr w:type="spellEnd"/>
-            <w:r>
-              <w:rPr>
-                <w:rFonts w:ascii="Tahoma" w:hAnsi="Tahoma" w:cs="Tahoma"/>
-                <w:b/>
-                <w:color w:val="1D1B11" w:themeColor="background2" w:themeShade="1A"/>
-                <w:sz w:val="18"/>
-                <w:szCs w:val="18"/>
-              </w:rPr>
-              <w:t xml:space="preserve"> Inti</w:t>
+            <w:r>
+              <w:rPr>
+                <w:rFonts w:ascii="Tahoma" w:hAnsi="Tahoma" w:cs="Tahoma"/>
+                <w:b/>
+                <w:color w:val="1D1B11" w:themeColor="background2" w:themeShade="1A"/>
+                <w:sz w:val="18"/>
+                <w:szCs w:val="18"/>
+              </w:rPr>
+              <w:t>Kompetensi Inti</w:t>
             </w:r>
           </w:p>
         </w:tc>
@@ -1096,7 +890,6 @@
                 <w:szCs w:val="18"/>
               </w:rPr>
             </w:pPr>
-            <w:proofErr w:type="spellStart"/>
             <w:r>
               <w:rPr>
                 <w:rFonts w:ascii="Tahoma" w:hAnsi="Tahoma" w:cs="Tahoma"/>
@@ -1107,7 +900,6 @@
               </w:rPr>
               <w:t>Deskripsi</w:t>
             </w:r>
-            <w:proofErr w:type="spellEnd"/>
           </w:p>
         </w:tc>
       </w:tr>
@@ -1136,27 +928,15 @@
                 <w:szCs w:val="18"/>
               </w:rPr>
             </w:pPr>
-            <w:proofErr w:type="spellStart"/>
-            <w:r>
-              <w:rPr>
-                <w:rFonts w:ascii="Tahoma" w:hAnsi="Tahoma" w:cs="Tahoma"/>
-                <w:b/>
-                <w:color w:val="1D1B11" w:themeColor="background2" w:themeShade="1A"/>
-                <w:sz w:val="18"/>
-                <w:szCs w:val="18"/>
-              </w:rPr>
-              <w:t>Sikap</w:t>
-            </w:r>
-            <w:proofErr w:type="spellEnd"/>
-            <w:r>
-              <w:rPr>
-                <w:rFonts w:ascii="Tahoma" w:hAnsi="Tahoma" w:cs="Tahoma"/>
-                <w:b/>
-                <w:color w:val="1D1B11" w:themeColor="background2" w:themeShade="1A"/>
-                <w:sz w:val="18"/>
-                <w:szCs w:val="18"/>
-              </w:rPr>
-              <w:t xml:space="preserve"> Spiritual</w:t>
+            <w:r>
+              <w:rPr>
+                <w:rFonts w:ascii="Tahoma" w:hAnsi="Tahoma" w:cs="Tahoma"/>
+                <w:b/>
+                <w:color w:val="1D1B11" w:themeColor="background2" w:themeShade="1A"/>
+                <w:sz w:val="18"/>
+                <w:szCs w:val="18"/>
+              </w:rPr>
+              <w:t>Sikap Spiritual</w:t>
             </w:r>
           </w:p>
           <w:p>
@@ -1170,57 +950,15 @@
                 <w:szCs w:val="18"/>
               </w:rPr>
             </w:pPr>
-            <w:proofErr w:type="spellStart"/>
-            <w:r>
-              <w:rPr>
-                <w:rFonts w:ascii="Tahoma" w:hAnsi="Tahoma" w:cs="Tahoma"/>
-                <w:color w:val="1D1B11" w:themeColor="background2" w:themeShade="1A"/>
-                <w:sz w:val="18"/>
-                <w:szCs w:val="18"/>
-              </w:rPr>
-              <w:t>Menerima</w:t>
-            </w:r>
-            <w:proofErr w:type="spellEnd"/>
-            <w:r>
-              <w:rPr>
-                <w:rFonts w:ascii="Tahoma" w:hAnsi="Tahoma" w:cs="Tahoma"/>
-                <w:color w:val="1D1B11" w:themeColor="background2" w:themeShade="1A"/>
-                <w:sz w:val="18"/>
-                <w:szCs w:val="18"/>
-              </w:rPr>
-              <w:t xml:space="preserve"> dan </w:t>
-            </w:r>
-            <w:proofErr w:type="spellStart"/>
-            <w:r>
-              <w:rPr>
-                <w:rFonts w:ascii="Tahoma" w:hAnsi="Tahoma" w:cs="Tahoma"/>
-                <w:color w:val="1D1B11" w:themeColor="background2" w:themeShade="1A"/>
-                <w:sz w:val="18"/>
-                <w:szCs w:val="18"/>
-              </w:rPr>
-              <w:t>menjalankan</w:t>
-            </w:r>
-            <w:proofErr w:type="spellEnd"/>
-            <w:r>
-              <w:rPr>
-                <w:rFonts w:ascii="Tahoma" w:hAnsi="Tahoma" w:cs="Tahoma"/>
-                <w:color w:val="1D1B11" w:themeColor="background2" w:themeShade="1A"/>
-                <w:sz w:val="18"/>
-                <w:szCs w:val="18"/>
-              </w:rPr>
-              <w:t xml:space="preserve"> agama yang </w:t>
-            </w:r>
-            <w:proofErr w:type="spellStart"/>
-            <w:r>
-              <w:rPr>
-                <w:rFonts w:ascii="Tahoma" w:hAnsi="Tahoma" w:cs="Tahoma"/>
-                <w:color w:val="1D1B11" w:themeColor="background2" w:themeShade="1A"/>
-                <w:sz w:val="18"/>
-                <w:szCs w:val="18"/>
-              </w:rPr>
-              <w:t>dianutnya</w:t>
-            </w:r>
-            <w:proofErr w:type="spellEnd"/>
+            <w:r>
+              <w:rPr>
+                <w:rFonts w:ascii="Tahoma" w:hAnsi="Tahoma" w:cs="Tahoma"/>
+                <w:color w:val="1D1B11" w:themeColor="background2" w:themeShade="1A"/>
+                <w:sz w:val="18"/>
+                <w:szCs w:val="18"/>
+              </w:rPr>
+              <w:t>Menerima dan menjalankan agama yang dianutnya</w:t>
+            </w:r>
           </w:p>
         </w:tc>
         <w:tc>
@@ -1248,85 +986,117 @@
                 <w:sz w:val="18"/>
                 <w:szCs w:val="18"/>
               </w:rPr>
+              <w:fldChar w:fldCharType="begin"/>
+            </w:r>
+            <w:r>
+              <w:rPr>
+                <w:rFonts w:ascii="Tahoma" w:hAnsi="Tahoma" w:cs="Tahoma"/>
+                <w:b/>
+                <w:noProof/>
+                <w:color w:val="1D1B11" w:themeColor="background2" w:themeShade="1A"/>
+                <w:sz w:val="18"/>
+                <w:szCs w:val="18"/>
+              </w:rPr>
+              <w:instrText xml:space="preserve"> MERGEFIELD KI1_1 </w:instrText>
+            </w:r>
+            <w:r>
+              <w:rPr>
+                <w:rFonts w:ascii="Tahoma" w:hAnsi="Tahoma" w:cs="Tahoma"/>
+                <w:b/>
+                <w:noProof/>
+                <w:color w:val="1D1B11" w:themeColor="background2" w:themeShade="1A"/>
+                <w:sz w:val="18"/>
+                <w:szCs w:val="18"/>
+              </w:rPr>
+              <w:fldChar w:fldCharType="separate"/>
+            </w:r>
+            <w:r>
+              <w:rPr>
+                <w:rFonts w:ascii="Tahoma" w:hAnsi="Tahoma" w:cs="Tahoma"/>
+                <w:b/>
+                <w:noProof/>
+                <w:color w:val="1D1B11" w:themeColor="background2" w:themeShade="1A"/>
+                <w:sz w:val="18"/>
+                <w:szCs w:val="18"/>
+              </w:rPr>
+              <w:t>«KI1_1»</w:t>
+            </w:r>
+            <w:r>
+              <w:rPr>
+                <w:rFonts w:ascii="Tahoma" w:hAnsi="Tahoma" w:cs="Tahoma"/>
+                <w:b/>
+                <w:noProof/>
+                <w:color w:val="1D1B11" w:themeColor="background2" w:themeShade="1A"/>
+                <w:sz w:val="18"/>
+                <w:szCs w:val="18"/>
+              </w:rPr>
+              <w:fldChar w:fldCharType="end"/>
+            </w:r>
+            <w:r>
+              <w:rPr>
+                <w:rFonts w:ascii="Tahoma" w:hAnsi="Tahoma" w:cs="Tahoma"/>
+                <w:b/>
+                <w:noProof/>
+                <w:color w:val="1D1B11" w:themeColor="background2" w:themeShade="1A"/>
+                <w:sz w:val="18"/>
+                <w:szCs w:val="18"/>
+              </w:rPr>
               <w:t xml:space="preserve"> </w:t>
             </w:r>
             <w:r>
               <w:rPr>
                 <w:rFonts w:ascii="Tahoma" w:hAnsi="Tahoma" w:cs="Tahoma"/>
-                <w:b/>
-                <w:noProof/>
-                <w:color w:val="1D1B11" w:themeColor="background2" w:themeShade="1A"/>
-                <w:sz w:val="18"/>
-                <w:szCs w:val="18"/>
-              </w:rPr>
-              <w:fldChar w:fldCharType="begin"/>
-            </w:r>
-            <w:r>
-              <w:rPr>
-                <w:rFonts w:ascii="Tahoma" w:hAnsi="Tahoma" w:cs="Tahoma"/>
-                <w:b/>
-                <w:noProof/>
-                <w:color w:val="1D1B11" w:themeColor="background2" w:themeShade="1A"/>
-                <w:sz w:val="18"/>
-                <w:szCs w:val="18"/>
-              </w:rPr>
-              <w:instrText xml:space="preserve"> MERGEFIELD KI1_1 </w:instrText>
-            </w:r>
-            <w:r>
-              <w:rPr>
-                <w:rFonts w:ascii="Tahoma" w:hAnsi="Tahoma" w:cs="Tahoma"/>
-                <w:b/>
-                <w:noProof/>
-                <w:color w:val="1D1B11" w:themeColor="background2" w:themeShade="1A"/>
-                <w:sz w:val="18"/>
-                <w:szCs w:val="18"/>
-              </w:rPr>
-              <w:fldChar w:fldCharType="separate"/>
-            </w:r>
-            <w:r>
-              <w:rPr>
-                <w:rFonts w:ascii="Tahoma" w:hAnsi="Tahoma" w:cs="Tahoma"/>
-                <w:b/>
-                <w:noProof/>
-                <w:color w:val="1D1B11" w:themeColor="background2" w:themeShade="1A"/>
-                <w:sz w:val="18"/>
-                <w:szCs w:val="18"/>
-              </w:rPr>
-              <w:t>«KI1_1»</w:t>
-            </w:r>
-            <w:r>
-              <w:rPr>
-                <w:rFonts w:ascii="Tahoma" w:hAnsi="Tahoma" w:cs="Tahoma"/>
-                <w:b/>
-                <w:noProof/>
-                <w:color w:val="1D1B11" w:themeColor="background2" w:themeShade="1A"/>
-                <w:sz w:val="18"/>
-                <w:szCs w:val="18"/>
-              </w:rPr>
-              <w:fldChar w:fldCharType="end"/>
-            </w:r>
-            <w:r>
-              <w:rPr>
-                <w:rFonts w:ascii="Tahoma" w:hAnsi="Tahoma" w:cs="Tahoma"/>
-                <w:b/>
-                <w:noProof/>
+                <w:color w:val="1D1B11" w:themeColor="background2" w:themeShade="1A"/>
+                <w:sz w:val="18"/>
+                <w:szCs w:val="18"/>
+              </w:rPr>
+              <w:t xml:space="preserve">berdoa </w:t>
+            </w:r>
+            <w:r>
+              <w:rPr>
+                <w:rFonts w:ascii="Tahoma" w:hAnsi="Tahoma" w:cs="Tahoma"/>
+                <w:color w:val="1D1B11" w:themeColor="background2" w:themeShade="1A"/>
+                <w:sz w:val="18"/>
+                <w:szCs w:val="18"/>
+              </w:rPr>
+              <w:t xml:space="preserve">dengan khusuk </w:t>
+            </w:r>
+            <w:r>
+              <w:rPr>
+                <w:rFonts w:ascii="Tahoma" w:hAnsi="Tahoma" w:cs="Tahoma"/>
+                <w:color w:val="1D1B11" w:themeColor="background2" w:themeShade="1A"/>
+                <w:sz w:val="18"/>
+                <w:szCs w:val="18"/>
+              </w:rPr>
+              <w:t>sebelum memulai aktivitas</w:t>
+            </w:r>
+            <w:r>
+              <w:rPr>
+                <w:rFonts w:ascii="Tahoma" w:hAnsi="Tahoma" w:cs="Tahoma"/>
+                <w:color w:val="1D1B11" w:themeColor="background2" w:themeShade="1A"/>
+                <w:sz w:val="18"/>
+                <w:szCs w:val="18"/>
+              </w:rPr>
+              <w:t xml:space="preserve"> dan setelah melakukan aktifitas</w:t>
+            </w:r>
+            <w:r>
+              <w:rPr>
+                <w:rFonts w:ascii="Tahoma" w:hAnsi="Tahoma" w:cs="Tahoma"/>
+                <w:color w:val="1D1B11" w:themeColor="background2" w:themeShade="1A"/>
+                <w:sz w:val="18"/>
+                <w:szCs w:val="18"/>
+              </w:rPr>
+              <w:t>.</w:t>
+            </w:r>
+            <w:r>
+              <w:rPr>
+                <w:rFonts w:ascii="Tahoma" w:hAnsi="Tahoma" w:cs="Tahoma"/>
                 <w:color w:val="1D1B11" w:themeColor="background2" w:themeShade="1A"/>
                 <w:sz w:val="18"/>
                 <w:szCs w:val="18"/>
               </w:rPr>
               <w:t xml:space="preserve"> </w:t>
             </w:r>
-            <w:proofErr w:type="spellStart"/>
-            <w:r>
-              <w:rPr>
-                <w:rFonts w:ascii="Tahoma" w:hAnsi="Tahoma" w:cs="Tahoma"/>
-                <w:color w:val="1D1B11" w:themeColor="background2" w:themeShade="1A"/>
-                <w:sz w:val="18"/>
-                <w:szCs w:val="18"/>
-              </w:rPr>
-              <w:t>berdoa</w:t>
-            </w:r>
-            <w:proofErr w:type="spellEnd"/>
             <w:r>
               <w:rPr>
                 <w:rFonts w:ascii="Tahoma" w:hAnsi="Tahoma" w:cs="Tahoma"/>
@@ -1336,37 +1106,67 @@
               </w:rPr>
               <w:t xml:space="preserve"> </w:t>
             </w:r>
-            <w:proofErr w:type="spellStart"/>
-            <w:r>
-              <w:rPr>
-                <w:rFonts w:ascii="Tahoma" w:hAnsi="Tahoma" w:cs="Tahoma"/>
-                <w:color w:val="1D1B11" w:themeColor="background2" w:themeShade="1A"/>
-                <w:sz w:val="18"/>
-                <w:szCs w:val="18"/>
-              </w:rPr>
-              <w:t>dengan</w:t>
-            </w:r>
-            <w:proofErr w:type="spellEnd"/>
-            <w:r>
-              <w:rPr>
-                <w:rFonts w:ascii="Tahoma" w:hAnsi="Tahoma" w:cs="Tahoma"/>
+            <w:r>
+              <w:rPr>
+                <w:rFonts w:ascii="Tahoma" w:hAnsi="Tahoma" w:cs="Tahoma"/>
+                <w:b/>
+                <w:color w:val="1D1B11" w:themeColor="background2" w:themeShade="1A"/>
+                <w:sz w:val="18"/>
+                <w:szCs w:val="18"/>
+              </w:rPr>
+              <w:fldChar w:fldCharType="begin"/>
+            </w:r>
+            <w:r>
+              <w:rPr>
+                <w:rFonts w:ascii="Tahoma" w:hAnsi="Tahoma" w:cs="Tahoma"/>
+                <w:b/>
+                <w:color w:val="1D1B11" w:themeColor="background2" w:themeShade="1A"/>
+                <w:sz w:val="18"/>
+                <w:szCs w:val="18"/>
+              </w:rPr>
+              <w:instrText xml:space="preserve"> MERGEFIELD KI1_2 </w:instrText>
+            </w:r>
+            <w:r>
+              <w:rPr>
+                <w:rFonts w:ascii="Tahoma" w:hAnsi="Tahoma" w:cs="Tahoma"/>
+                <w:b/>
+                <w:color w:val="1D1B11" w:themeColor="background2" w:themeShade="1A"/>
+                <w:sz w:val="18"/>
+                <w:szCs w:val="18"/>
+              </w:rPr>
+              <w:fldChar w:fldCharType="separate"/>
+            </w:r>
+            <w:r>
+              <w:rPr>
+                <w:rFonts w:ascii="Tahoma" w:hAnsi="Tahoma" w:cs="Tahoma"/>
+                <w:b/>
+                <w:noProof/>
+                <w:color w:val="1D1B11" w:themeColor="background2" w:themeShade="1A"/>
+                <w:sz w:val="18"/>
+                <w:szCs w:val="18"/>
+              </w:rPr>
+              <w:t>«KI1_2»</w:t>
+            </w:r>
+            <w:r>
+              <w:rPr>
+                <w:rFonts w:ascii="Tahoma" w:hAnsi="Tahoma" w:cs="Tahoma"/>
+                <w:b/>
+                <w:color w:val="1D1B11" w:themeColor="background2" w:themeShade="1A"/>
+                <w:sz w:val="18"/>
+                <w:szCs w:val="18"/>
+              </w:rPr>
+              <w:fldChar w:fldCharType="end"/>
+            </w:r>
+            <w:r>
+              <w:rPr>
+                <w:rFonts w:ascii="Tahoma" w:hAnsi="Tahoma" w:cs="Tahoma"/>
+                <w:b/>
                 <w:color w:val="1D1B11" w:themeColor="background2" w:themeShade="1A"/>
                 <w:sz w:val="18"/>
                 <w:szCs w:val="18"/>
               </w:rPr>
               <w:t xml:space="preserve"> </w:t>
             </w:r>
-            <w:proofErr w:type="spellStart"/>
-            <w:r>
-              <w:rPr>
-                <w:rFonts w:ascii="Tahoma" w:hAnsi="Tahoma" w:cs="Tahoma"/>
-                <w:color w:val="1D1B11" w:themeColor="background2" w:themeShade="1A"/>
-                <w:sz w:val="18"/>
-                <w:szCs w:val="18"/>
-              </w:rPr>
-              <w:t>khusuk</w:t>
-            </w:r>
-            <w:proofErr w:type="spellEnd"/>
             <w:r>
               <w:rPr>
                 <w:rFonts w:ascii="Tahoma" w:hAnsi="Tahoma" w:cs="Tahoma"/>
@@ -1376,17 +1176,33 @@
               </w:rPr>
               <w:t xml:space="preserve"> </w:t>
             </w:r>
-            <w:proofErr w:type="spellStart"/>
-            <w:r>
-              <w:rPr>
-                <w:rFonts w:ascii="Tahoma" w:hAnsi="Tahoma" w:cs="Tahoma"/>
-                <w:color w:val="1D1B11" w:themeColor="background2" w:themeShade="1A"/>
-                <w:sz w:val="18"/>
-                <w:szCs w:val="18"/>
-              </w:rPr>
-              <w:t>sebelum</w:t>
-            </w:r>
-            <w:proofErr w:type="spellEnd"/>
+            <w:r>
+              <w:rPr>
+                <w:rFonts w:ascii="Tahoma" w:hAnsi="Tahoma" w:cs="Tahoma"/>
+                <w:color w:val="1D1B11" w:themeColor="background2" w:themeShade="1A"/>
+                <w:sz w:val="18"/>
+                <w:szCs w:val="18"/>
+              </w:rPr>
+              <w:t>perilaku bersyukur</w:t>
+            </w:r>
+            <w:r>
+              <w:rPr>
+                <w:rFonts w:ascii="Tahoma" w:hAnsi="Tahoma" w:cs="Tahoma"/>
+                <w:color w:val="1D1B11" w:themeColor="background2" w:themeShade="1A"/>
+                <w:sz w:val="18"/>
+                <w:szCs w:val="18"/>
+              </w:rPr>
+              <w:t xml:space="preserve"> dan </w:t>
+            </w:r>
+            <w:r>
+              <w:rPr>
+                <w:rFonts w:ascii="Tahoma" w:hAnsi="Tahoma" w:cs="Tahoma"/>
+                <w:color w:val="1D1B11" w:themeColor="background2" w:themeShade="1A"/>
+                <w:sz w:val="18"/>
+                <w:szCs w:val="18"/>
+              </w:rPr>
+              <w:t xml:space="preserve"> toleransi </w:t>
+            </w:r>
             <w:r>
               <w:rPr>
                 <w:rFonts w:ascii="Tahoma" w:hAnsi="Tahoma" w:cs="Tahoma"/>
@@ -1396,300 +1212,14 @@
               </w:rPr>
               <w:t xml:space="preserve"> </w:t>
             </w:r>
-            <w:proofErr w:type="spellStart"/>
-            <w:r>
-              <w:rPr>
-                <w:rFonts w:ascii="Tahoma" w:hAnsi="Tahoma" w:cs="Tahoma"/>
-                <w:color w:val="1D1B11" w:themeColor="background2" w:themeShade="1A"/>
-                <w:sz w:val="18"/>
-                <w:szCs w:val="18"/>
-              </w:rPr>
-              <w:t>memulai</w:t>
-            </w:r>
-            <w:proofErr w:type="spellEnd"/>
-            <w:r>
-              <w:rPr>
-                <w:rFonts w:ascii="Tahoma" w:hAnsi="Tahoma" w:cs="Tahoma"/>
-                <w:color w:val="1D1B11" w:themeColor="background2" w:themeShade="1A"/>
-                <w:sz w:val="18"/>
-                <w:szCs w:val="18"/>
-              </w:rPr>
-              <w:t xml:space="preserve"> </w:t>
-            </w:r>
-            <w:proofErr w:type="spellStart"/>
-            <w:r>
-              <w:rPr>
-                <w:rFonts w:ascii="Tahoma" w:hAnsi="Tahoma" w:cs="Tahoma"/>
-                <w:color w:val="1D1B11" w:themeColor="background2" w:themeShade="1A"/>
-                <w:sz w:val="18"/>
-                <w:szCs w:val="18"/>
-              </w:rPr>
-              <w:t>aktivitas</w:t>
-            </w:r>
-            <w:proofErr w:type="spellEnd"/>
-            <w:r>
-              <w:rPr>
-                <w:rFonts w:ascii="Tahoma" w:hAnsi="Tahoma" w:cs="Tahoma"/>
-                <w:color w:val="1D1B11" w:themeColor="background2" w:themeShade="1A"/>
-                <w:sz w:val="18"/>
-                <w:szCs w:val="18"/>
-              </w:rPr>
-              <w:t xml:space="preserve"> dan </w:t>
-            </w:r>
-            <w:proofErr w:type="spellStart"/>
-            <w:r>
-              <w:rPr>
-                <w:rFonts w:ascii="Tahoma" w:hAnsi="Tahoma" w:cs="Tahoma"/>
-                <w:color w:val="1D1B11" w:themeColor="background2" w:themeShade="1A"/>
-                <w:sz w:val="18"/>
-                <w:szCs w:val="18"/>
-              </w:rPr>
-              <w:t>setelah</w:t>
-            </w:r>
-            <w:proofErr w:type="spellEnd"/>
-            <w:r>
-              <w:rPr>
-                <w:rFonts w:ascii="Tahoma" w:hAnsi="Tahoma" w:cs="Tahoma"/>
-                <w:color w:val="1D1B11" w:themeColor="background2" w:themeShade="1A"/>
-                <w:sz w:val="18"/>
-                <w:szCs w:val="18"/>
-              </w:rPr>
-              <w:t xml:space="preserve"> </w:t>
-            </w:r>
-            <w:proofErr w:type="spellStart"/>
-            <w:r>
-              <w:rPr>
-                <w:rFonts w:ascii="Tahoma" w:hAnsi="Tahoma" w:cs="Tahoma"/>
-                <w:color w:val="1D1B11" w:themeColor="background2" w:themeShade="1A"/>
-                <w:sz w:val="18"/>
-                <w:szCs w:val="18"/>
-              </w:rPr>
-              <w:t>melakukan</w:t>
-            </w:r>
-            <w:proofErr w:type="spellEnd"/>
-            <w:r>
-              <w:rPr>
-                <w:rFonts w:ascii="Tahoma" w:hAnsi="Tahoma" w:cs="Tahoma"/>
-                <w:color w:val="1D1B11" w:themeColor="background2" w:themeShade="1A"/>
-                <w:sz w:val="18"/>
-                <w:szCs w:val="18"/>
-              </w:rPr>
-              <w:t xml:space="preserve"> </w:t>
-            </w:r>
-            <w:proofErr w:type="spellStart"/>
-            <w:r>
-              <w:rPr>
-                <w:rFonts w:ascii="Tahoma" w:hAnsi="Tahoma" w:cs="Tahoma"/>
-                <w:color w:val="1D1B11" w:themeColor="background2" w:themeShade="1A"/>
-                <w:sz w:val="18"/>
-                <w:szCs w:val="18"/>
-              </w:rPr>
-              <w:t>aktifitas</w:t>
-            </w:r>
-            <w:proofErr w:type="spellEnd"/>
-            <w:r>
-              <w:rPr>
-                <w:rFonts w:ascii="Tahoma" w:hAnsi="Tahoma" w:cs="Tahoma"/>
-                <w:color w:val="1D1B11" w:themeColor="background2" w:themeShade="1A"/>
-                <w:sz w:val="18"/>
-                <w:szCs w:val="18"/>
-              </w:rPr>
-              <w:t>.</w:t>
-            </w:r>
-            <w:r>
-              <w:rPr>
-                <w:rFonts w:ascii="Tahoma" w:hAnsi="Tahoma" w:cs="Tahoma"/>
-                <w:color w:val="1D1B11" w:themeColor="background2" w:themeShade="1A"/>
-                <w:sz w:val="18"/>
-                <w:szCs w:val="18"/>
-              </w:rPr>
-              <w:t xml:space="preserve"> </w:t>
-            </w:r>
-            <w:r>
-              <w:rPr>
-                <w:rFonts w:ascii="Tahoma" w:hAnsi="Tahoma" w:cs="Tahoma"/>
-                <w:color w:val="1D1B11" w:themeColor="background2" w:themeShade="1A"/>
-                <w:sz w:val="18"/>
-                <w:szCs w:val="18"/>
-              </w:rPr>
-              <w:t xml:space="preserve"> </w:t>
-            </w:r>
-            <w:r>
-              <w:rPr>
-                <w:rFonts w:ascii="Tahoma" w:hAnsi="Tahoma" w:cs="Tahoma"/>
-                <w:b/>
-                <w:color w:val="1D1B11" w:themeColor="background2" w:themeShade="1A"/>
-                <w:sz w:val="18"/>
-                <w:szCs w:val="18"/>
-              </w:rPr>
-              <w:fldChar w:fldCharType="begin"/>
-            </w:r>
-            <w:r>
-              <w:rPr>
-                <w:rFonts w:ascii="Tahoma" w:hAnsi="Tahoma" w:cs="Tahoma"/>
-                <w:b/>
-                <w:color w:val="1D1B11" w:themeColor="background2" w:themeShade="1A"/>
-                <w:sz w:val="18"/>
-                <w:szCs w:val="18"/>
-              </w:rPr>
-              <w:instrText xml:space="preserve"> MERGEFIELD KI1_2 </w:instrText>
-            </w:r>
-            <w:r>
-              <w:rPr>
-                <w:rFonts w:ascii="Tahoma" w:hAnsi="Tahoma" w:cs="Tahoma"/>
-                <w:b/>
-                <w:color w:val="1D1B11" w:themeColor="background2" w:themeShade="1A"/>
-                <w:sz w:val="18"/>
-                <w:szCs w:val="18"/>
-              </w:rPr>
-              <w:fldChar w:fldCharType="separate"/>
-            </w:r>
-            <w:r>
-              <w:rPr>
-                <w:rFonts w:ascii="Tahoma" w:hAnsi="Tahoma" w:cs="Tahoma"/>
-                <w:b/>
-                <w:noProof/>
-                <w:color w:val="1D1B11" w:themeColor="background2" w:themeShade="1A"/>
-                <w:sz w:val="18"/>
-                <w:szCs w:val="18"/>
-              </w:rPr>
-              <w:t>«KI1_2»</w:t>
-            </w:r>
-            <w:r>
-              <w:rPr>
-                <w:rFonts w:ascii="Tahoma" w:hAnsi="Tahoma" w:cs="Tahoma"/>
-                <w:b/>
-                <w:color w:val="1D1B11" w:themeColor="background2" w:themeShade="1A"/>
-                <w:sz w:val="18"/>
-                <w:szCs w:val="18"/>
-              </w:rPr>
-              <w:fldChar w:fldCharType="end"/>
-            </w:r>
-            <w:r>
-              <w:rPr>
-                <w:rFonts w:ascii="Tahoma" w:hAnsi="Tahoma" w:cs="Tahoma"/>
-                <w:b/>
-                <w:color w:val="1D1B11" w:themeColor="background2" w:themeShade="1A"/>
-                <w:sz w:val="18"/>
-                <w:szCs w:val="18"/>
-              </w:rPr>
-              <w:t xml:space="preserve"> </w:t>
-            </w:r>
-            <w:r>
-              <w:rPr>
-                <w:rFonts w:ascii="Tahoma" w:hAnsi="Tahoma" w:cs="Tahoma"/>
-                <w:color w:val="1D1B11" w:themeColor="background2" w:themeShade="1A"/>
-                <w:sz w:val="18"/>
-                <w:szCs w:val="18"/>
-              </w:rPr>
-              <w:t xml:space="preserve"> </w:t>
-            </w:r>
-            <w:proofErr w:type="spellStart"/>
-            <w:r>
-              <w:rPr>
-                <w:rFonts w:ascii="Tahoma" w:hAnsi="Tahoma" w:cs="Tahoma"/>
-                <w:color w:val="1D1B11" w:themeColor="background2" w:themeShade="1A"/>
-                <w:sz w:val="18"/>
-                <w:szCs w:val="18"/>
-              </w:rPr>
-              <w:t>perilaku</w:t>
-            </w:r>
-            <w:proofErr w:type="spellEnd"/>
-            <w:r>
-              <w:rPr>
-                <w:rFonts w:ascii="Tahoma" w:hAnsi="Tahoma" w:cs="Tahoma"/>
-                <w:color w:val="1D1B11" w:themeColor="background2" w:themeShade="1A"/>
-                <w:sz w:val="18"/>
-                <w:szCs w:val="18"/>
-              </w:rPr>
-              <w:t xml:space="preserve"> </w:t>
-            </w:r>
-            <w:proofErr w:type="spellStart"/>
-            <w:r>
-              <w:rPr>
-                <w:rFonts w:ascii="Tahoma" w:hAnsi="Tahoma" w:cs="Tahoma"/>
-                <w:color w:val="1D1B11" w:themeColor="background2" w:themeShade="1A"/>
-                <w:sz w:val="18"/>
-                <w:szCs w:val="18"/>
-              </w:rPr>
-              <w:t>bersyukur</w:t>
-            </w:r>
-            <w:proofErr w:type="spellEnd"/>
-            <w:r>
-              <w:rPr>
-                <w:rFonts w:ascii="Tahoma" w:hAnsi="Tahoma" w:cs="Tahoma"/>
-                <w:color w:val="1D1B11" w:themeColor="background2" w:themeShade="1A"/>
-                <w:sz w:val="18"/>
-                <w:szCs w:val="18"/>
-              </w:rPr>
-              <w:t xml:space="preserve"> dan </w:t>
-            </w:r>
-            <w:r>
-              <w:rPr>
-                <w:rFonts w:ascii="Tahoma" w:hAnsi="Tahoma" w:cs="Tahoma"/>
-                <w:color w:val="1D1B11" w:themeColor="background2" w:themeShade="1A"/>
-                <w:sz w:val="18"/>
-                <w:szCs w:val="18"/>
-              </w:rPr>
-              <w:t xml:space="preserve"> </w:t>
-            </w:r>
-            <w:proofErr w:type="spellStart"/>
-            <w:r>
-              <w:rPr>
-                <w:rFonts w:ascii="Tahoma" w:hAnsi="Tahoma" w:cs="Tahoma"/>
-                <w:color w:val="1D1B11" w:themeColor="background2" w:themeShade="1A"/>
-                <w:sz w:val="18"/>
-                <w:szCs w:val="18"/>
-              </w:rPr>
-              <w:t>toleransi</w:t>
-            </w:r>
-            <w:proofErr w:type="spellEnd"/>
-            <w:r>
-              <w:rPr>
-                <w:rFonts w:ascii="Tahoma" w:hAnsi="Tahoma" w:cs="Tahoma"/>
-                <w:color w:val="1D1B11" w:themeColor="background2" w:themeShade="1A"/>
-                <w:sz w:val="18"/>
-                <w:szCs w:val="18"/>
-              </w:rPr>
-              <w:t xml:space="preserve"> </w:t>
-            </w:r>
-            <w:r>
-              <w:rPr>
-                <w:rFonts w:ascii="Tahoma" w:hAnsi="Tahoma" w:cs="Tahoma"/>
-                <w:color w:val="1D1B11" w:themeColor="background2" w:themeShade="1A"/>
-                <w:sz w:val="18"/>
-                <w:szCs w:val="18"/>
-              </w:rPr>
-              <w:t xml:space="preserve"> </w:t>
-            </w:r>
-            <w:r>
-              <w:rPr>
-                <w:rFonts w:ascii="Tahoma" w:hAnsi="Tahoma" w:cs="Tahoma"/>
-                <w:color w:val="1D1B11" w:themeColor="background2" w:themeShade="1A"/>
-                <w:sz w:val="18"/>
-                <w:szCs w:val="18"/>
-              </w:rPr>
-              <w:t xml:space="preserve"> </w:t>
-            </w:r>
-            <w:proofErr w:type="spellStart"/>
-            <w:r>
-              <w:rPr>
-                <w:rFonts w:ascii="Tahoma" w:hAnsi="Tahoma" w:cs="Tahoma"/>
-                <w:color w:val="1D1B11" w:themeColor="background2" w:themeShade="1A"/>
-                <w:sz w:val="18"/>
-                <w:szCs w:val="18"/>
-              </w:rPr>
-              <w:t>beragama</w:t>
-            </w:r>
-            <w:proofErr w:type="spellEnd"/>
-            <w:r>
-              <w:rPr>
-                <w:rFonts w:ascii="Tahoma" w:hAnsi="Tahoma" w:cs="Tahoma"/>
-                <w:color w:val="1D1B11" w:themeColor="background2" w:themeShade="1A"/>
-                <w:sz w:val="18"/>
-                <w:szCs w:val="18"/>
-              </w:rPr>
-              <w:t>.</w:t>
+            <w:r>
+              <w:rPr>
+                <w:rFonts w:ascii="Tahoma" w:hAnsi="Tahoma" w:cs="Tahoma"/>
+                <w:color w:val="1D1B11" w:themeColor="background2" w:themeShade="1A"/>
+                <w:sz w:val="18"/>
+                <w:szCs w:val="18"/>
+              </w:rPr>
+              <w:t xml:space="preserve"> beragama.</w:t>
             </w:r>
           </w:p>
         </w:tc>
@@ -1719,40 +1249,16 @@
                 <w:szCs w:val="18"/>
               </w:rPr>
             </w:pPr>
-            <w:proofErr w:type="spellStart"/>
-            <w:r>
-              <w:rPr>
-                <w:rFonts w:ascii="Tahoma" w:hAnsi="Tahoma" w:cs="Tahoma"/>
-                <w:b/>
-                <w:color w:val="1D1B11" w:themeColor="background2" w:themeShade="1A"/>
-                <w:sz w:val="18"/>
-                <w:szCs w:val="18"/>
-              </w:rPr>
-              <w:t>Sikap</w:t>
-            </w:r>
-            <w:proofErr w:type="spellEnd"/>
-            <w:r>
-              <w:rPr>
-                <w:rFonts w:ascii="Tahoma" w:hAnsi="Tahoma" w:cs="Tahoma"/>
-                <w:b/>
-                <w:color w:val="1D1B11" w:themeColor="background2" w:themeShade="1A"/>
-                <w:sz w:val="18"/>
-                <w:szCs w:val="18"/>
-              </w:rPr>
-              <w:t xml:space="preserve"> </w:t>
-            </w:r>
-            <w:proofErr w:type="spellStart"/>
-            <w:r>
-              <w:rPr>
-                <w:rFonts w:ascii="Tahoma" w:hAnsi="Tahoma" w:cs="Tahoma"/>
-                <w:b/>
-                <w:color w:val="1D1B11" w:themeColor="background2" w:themeShade="1A"/>
-                <w:sz w:val="18"/>
-                <w:szCs w:val="18"/>
-              </w:rPr>
-              <w:t>Sosial</w:t>
-            </w:r>
-            <w:proofErr w:type="spellEnd"/>
+            <w:r>
+              <w:rPr>
+                <w:rFonts w:ascii="Tahoma" w:hAnsi="Tahoma" w:cs="Tahoma"/>
+                <w:b/>
+                <w:color w:val="1D1B11" w:themeColor="background2" w:themeShade="1A"/>
+                <w:sz w:val="18"/>
+                <w:szCs w:val="18"/>
+              </w:rPr>
+              <w:t>Sikap Sosial</w:t>
+            </w:r>
           </w:p>
           <w:p>
             <w:pPr>
@@ -1766,17 +1272,15 @@
                 <w:szCs w:val="18"/>
               </w:rPr>
             </w:pPr>
-            <w:proofErr w:type="spellStart"/>
-            <w:r>
-              <w:rPr>
-                <w:rFonts w:ascii="Tahoma" w:hAnsi="Tahoma" w:cs="Tahoma"/>
-                <w:color w:val="1D1B11" w:themeColor="background2" w:themeShade="1A"/>
-                <w:sz w:val="18"/>
-                <w:szCs w:val="18"/>
-              </w:rPr>
-              <w:t>Perilaku</w:t>
-            </w:r>
-            <w:proofErr w:type="spellEnd"/>
+            <w:r>
+              <w:rPr>
+                <w:rFonts w:ascii="Tahoma" w:hAnsi="Tahoma" w:cs="Tahoma"/>
+                <w:color w:val="1D1B11" w:themeColor="background2" w:themeShade="1A"/>
+                <w:sz w:val="18"/>
+                <w:szCs w:val="18"/>
+              </w:rPr>
+              <w:t>Perilaku jujur</w:t>
+            </w:r>
             <w:r>
               <w:rPr>
                 <w:rFonts w:ascii="Tahoma" w:hAnsi="Tahoma" w:cs="Tahoma"/>
@@ -1786,17 +1290,15 @@
               </w:rPr>
               <w:t xml:space="preserve"> </w:t>
             </w:r>
-            <w:proofErr w:type="spellStart"/>
-            <w:r>
-              <w:rPr>
-                <w:rFonts w:ascii="Tahoma" w:hAnsi="Tahoma" w:cs="Tahoma"/>
-                <w:color w:val="1D1B11" w:themeColor="background2" w:themeShade="1A"/>
-                <w:sz w:val="18"/>
-                <w:szCs w:val="18"/>
-              </w:rPr>
-              <w:t>jujur</w:t>
-            </w:r>
-            <w:proofErr w:type="spellEnd"/>
+            <w:r>
+              <w:rPr>
+                <w:rFonts w:ascii="Tahoma" w:hAnsi="Tahoma" w:cs="Tahoma"/>
+                <w:color w:val="1D1B11" w:themeColor="background2" w:themeShade="1A"/>
+                <w:sz w:val="18"/>
+                <w:szCs w:val="18"/>
+              </w:rPr>
+              <w:t xml:space="preserve"> disiplin</w:t>
+            </w:r>
             <w:r>
               <w:rPr>
                 <w:rFonts w:ascii="Tahoma" w:hAnsi="Tahoma" w:cs="Tahoma"/>
@@ -1813,19 +1315,26 @@
                 <w:sz w:val="18"/>
                 <w:szCs w:val="18"/>
               </w:rPr>
+              <w:t xml:space="preserve"> tanggung jawab</w:t>
+            </w:r>
+            <w:r>
+              <w:rPr>
+                <w:rFonts w:ascii="Tahoma" w:hAnsi="Tahoma" w:cs="Tahoma"/>
+                <w:color w:val="1D1B11" w:themeColor="background2" w:themeShade="1A"/>
+                <w:sz w:val="18"/>
+                <w:szCs w:val="18"/>
+              </w:rPr>
               <w:t xml:space="preserve"> </w:t>
             </w:r>
-            <w:proofErr w:type="spellStart"/>
-            <w:r>
-              <w:rPr>
-                <w:rFonts w:ascii="Tahoma" w:hAnsi="Tahoma" w:cs="Tahoma"/>
-                <w:color w:val="1D1B11" w:themeColor="background2" w:themeShade="1A"/>
-                <w:sz w:val="18"/>
-                <w:szCs w:val="18"/>
-              </w:rPr>
-              <w:t>disiplin</w:t>
-            </w:r>
-            <w:proofErr w:type="spellEnd"/>
+            <w:r>
+              <w:rPr>
+                <w:rFonts w:ascii="Tahoma" w:hAnsi="Tahoma" w:cs="Tahoma"/>
+                <w:color w:val="1D1B11" w:themeColor="background2" w:themeShade="1A"/>
+                <w:sz w:val="18"/>
+                <w:szCs w:val="18"/>
+              </w:rPr>
+              <w:t xml:space="preserve"> santun</w:t>
+            </w:r>
             <w:r>
               <w:rPr>
                 <w:rFonts w:ascii="Tahoma" w:hAnsi="Tahoma" w:cs="Tahoma"/>
@@ -1842,19 +1351,26 @@
                 <w:sz w:val="18"/>
                 <w:szCs w:val="18"/>
               </w:rPr>
+              <w:t xml:space="preserve"> peduli</w:t>
+            </w:r>
+            <w:r>
+              <w:rPr>
+                <w:rFonts w:ascii="Tahoma" w:hAnsi="Tahoma" w:cs="Tahoma"/>
+                <w:color w:val="1D1B11" w:themeColor="background2" w:themeShade="1A"/>
+                <w:sz w:val="18"/>
+                <w:szCs w:val="18"/>
+              </w:rPr>
               <w:t xml:space="preserve"> </w:t>
             </w:r>
-            <w:proofErr w:type="spellStart"/>
-            <w:r>
-              <w:rPr>
-                <w:rFonts w:ascii="Tahoma" w:hAnsi="Tahoma" w:cs="Tahoma"/>
-                <w:color w:val="1D1B11" w:themeColor="background2" w:themeShade="1A"/>
-                <w:sz w:val="18"/>
-                <w:szCs w:val="18"/>
-              </w:rPr>
-              <w:t>tanggung</w:t>
-            </w:r>
-            <w:proofErr w:type="spellEnd"/>
+            <w:r>
+              <w:rPr>
+                <w:rFonts w:ascii="Tahoma" w:hAnsi="Tahoma" w:cs="Tahoma"/>
+                <w:color w:val="1D1B11" w:themeColor="background2" w:themeShade="1A"/>
+                <w:sz w:val="18"/>
+                <w:szCs w:val="18"/>
+              </w:rPr>
+              <w:t xml:space="preserve"> dan percaya diri </w:t>
+            </w:r>
             <w:r>
               <w:rPr>
                 <w:rFonts w:ascii="Tahoma" w:hAnsi="Tahoma" w:cs="Tahoma"/>
@@ -1864,17 +1380,15 @@
               </w:rPr>
               <w:t xml:space="preserve"> </w:t>
             </w:r>
-            <w:proofErr w:type="spellStart"/>
-            <w:r>
-              <w:rPr>
-                <w:rFonts w:ascii="Tahoma" w:hAnsi="Tahoma" w:cs="Tahoma"/>
-                <w:color w:val="1D1B11" w:themeColor="background2" w:themeShade="1A"/>
-                <w:sz w:val="18"/>
-                <w:szCs w:val="18"/>
-              </w:rPr>
-              <w:t>jawab</w:t>
-            </w:r>
-            <w:proofErr w:type="spellEnd"/>
+            <w:r>
+              <w:rPr>
+                <w:rFonts w:ascii="Tahoma" w:hAnsi="Tahoma" w:cs="Tahoma"/>
+                <w:color w:val="1D1B11" w:themeColor="background2" w:themeShade="1A"/>
+                <w:sz w:val="18"/>
+                <w:szCs w:val="18"/>
+              </w:rPr>
+              <w:t xml:space="preserve"> berintereaksi dengan keluarga</w:t>
+            </w:r>
             <w:r>
               <w:rPr>
                 <w:rFonts w:ascii="Tahoma" w:hAnsi="Tahoma" w:cs="Tahoma"/>
@@ -1891,204 +1405,8 @@
                 <w:sz w:val="18"/>
                 <w:szCs w:val="18"/>
               </w:rPr>
-              <w:t xml:space="preserve"> </w:t>
-            </w:r>
-            <w:proofErr w:type="spellStart"/>
-            <w:r>
-              <w:rPr>
-                <w:rFonts w:ascii="Tahoma" w:hAnsi="Tahoma" w:cs="Tahoma"/>
-                <w:color w:val="1D1B11" w:themeColor="background2" w:themeShade="1A"/>
-                <w:sz w:val="18"/>
-                <w:szCs w:val="18"/>
-              </w:rPr>
-              <w:t>santun</w:t>
-            </w:r>
-            <w:proofErr w:type="spellEnd"/>
-            <w:r>
-              <w:rPr>
-                <w:rFonts w:ascii="Tahoma" w:hAnsi="Tahoma" w:cs="Tahoma"/>
-                <w:color w:val="1D1B11" w:themeColor="background2" w:themeShade="1A"/>
-                <w:sz w:val="18"/>
-                <w:szCs w:val="18"/>
-              </w:rPr>
-              <w:t xml:space="preserve"> </w:t>
-            </w:r>
-            <w:r>
-              <w:rPr>
-                <w:rFonts w:ascii="Tahoma" w:hAnsi="Tahoma" w:cs="Tahoma"/>
-                <w:color w:val="1D1B11" w:themeColor="background2" w:themeShade="1A"/>
-                <w:sz w:val="18"/>
-                <w:szCs w:val="18"/>
-              </w:rPr>
-              <w:t xml:space="preserve"> </w:t>
-            </w:r>
-            <w:proofErr w:type="spellStart"/>
-            <w:r>
-              <w:rPr>
-                <w:rFonts w:ascii="Tahoma" w:hAnsi="Tahoma" w:cs="Tahoma"/>
-                <w:color w:val="1D1B11" w:themeColor="background2" w:themeShade="1A"/>
-                <w:sz w:val="18"/>
-                <w:szCs w:val="18"/>
-              </w:rPr>
-              <w:t>peduli</w:t>
-            </w:r>
-            <w:proofErr w:type="spellEnd"/>
-            <w:r>
-              <w:rPr>
-                <w:rFonts w:ascii="Tahoma" w:hAnsi="Tahoma" w:cs="Tahoma"/>
-                <w:color w:val="1D1B11" w:themeColor="background2" w:themeShade="1A"/>
-                <w:sz w:val="18"/>
-                <w:szCs w:val="18"/>
-              </w:rPr>
-              <w:t xml:space="preserve"> </w:t>
-            </w:r>
-            <w:r>
-              <w:rPr>
-                <w:rFonts w:ascii="Tahoma" w:hAnsi="Tahoma" w:cs="Tahoma"/>
-                <w:color w:val="1D1B11" w:themeColor="background2" w:themeShade="1A"/>
-                <w:sz w:val="18"/>
-                <w:szCs w:val="18"/>
-              </w:rPr>
-              <w:t xml:space="preserve"> dan </w:t>
-            </w:r>
-            <w:proofErr w:type="spellStart"/>
-            <w:r>
-              <w:rPr>
-                <w:rFonts w:ascii="Tahoma" w:hAnsi="Tahoma" w:cs="Tahoma"/>
-                <w:color w:val="1D1B11" w:themeColor="background2" w:themeShade="1A"/>
-                <w:sz w:val="18"/>
-                <w:szCs w:val="18"/>
-              </w:rPr>
-              <w:t>percaya</w:t>
-            </w:r>
-            <w:proofErr w:type="spellEnd"/>
-            <w:r>
-              <w:rPr>
-                <w:rFonts w:ascii="Tahoma" w:hAnsi="Tahoma" w:cs="Tahoma"/>
-                <w:color w:val="1D1B11" w:themeColor="background2" w:themeShade="1A"/>
-                <w:sz w:val="18"/>
-                <w:szCs w:val="18"/>
-              </w:rPr>
-              <w:t xml:space="preserve"> </w:t>
-            </w:r>
-            <w:proofErr w:type="spellStart"/>
-            <w:r>
-              <w:rPr>
-                <w:rFonts w:ascii="Tahoma" w:hAnsi="Tahoma" w:cs="Tahoma"/>
-                <w:color w:val="1D1B11" w:themeColor="background2" w:themeShade="1A"/>
-                <w:sz w:val="18"/>
-                <w:szCs w:val="18"/>
-              </w:rPr>
-              <w:t>diri</w:t>
-            </w:r>
-            <w:proofErr w:type="spellEnd"/>
-            <w:r>
-              <w:rPr>
-                <w:rFonts w:ascii="Tahoma" w:hAnsi="Tahoma" w:cs="Tahoma"/>
-                <w:color w:val="1D1B11" w:themeColor="background2" w:themeShade="1A"/>
-                <w:sz w:val="18"/>
-                <w:szCs w:val="18"/>
-              </w:rPr>
-              <w:t xml:space="preserve"> </w:t>
-            </w:r>
-            <w:r>
-              <w:rPr>
-                <w:rFonts w:ascii="Tahoma" w:hAnsi="Tahoma" w:cs="Tahoma"/>
-                <w:color w:val="1D1B11" w:themeColor="background2" w:themeShade="1A"/>
-                <w:sz w:val="18"/>
-                <w:szCs w:val="18"/>
-              </w:rPr>
-              <w:t xml:space="preserve"> </w:t>
-            </w:r>
-            <w:r>
-              <w:rPr>
-                <w:rFonts w:ascii="Tahoma" w:hAnsi="Tahoma" w:cs="Tahoma"/>
-                <w:color w:val="1D1B11" w:themeColor="background2" w:themeShade="1A"/>
-                <w:sz w:val="18"/>
-                <w:szCs w:val="18"/>
-              </w:rPr>
-              <w:t xml:space="preserve"> </w:t>
-            </w:r>
-            <w:proofErr w:type="spellStart"/>
-            <w:r>
-              <w:rPr>
-                <w:rFonts w:ascii="Tahoma" w:hAnsi="Tahoma" w:cs="Tahoma"/>
-                <w:color w:val="1D1B11" w:themeColor="background2" w:themeShade="1A"/>
-                <w:sz w:val="18"/>
-                <w:szCs w:val="18"/>
-              </w:rPr>
-              <w:t>berintereaksi</w:t>
-            </w:r>
-            <w:proofErr w:type="spellEnd"/>
-            <w:r>
-              <w:rPr>
-                <w:rFonts w:ascii="Tahoma" w:hAnsi="Tahoma" w:cs="Tahoma"/>
-                <w:color w:val="1D1B11" w:themeColor="background2" w:themeShade="1A"/>
-                <w:sz w:val="18"/>
-                <w:szCs w:val="18"/>
-              </w:rPr>
-              <w:t xml:space="preserve"> </w:t>
-            </w:r>
-            <w:proofErr w:type="spellStart"/>
-            <w:r>
-              <w:rPr>
-                <w:rFonts w:ascii="Tahoma" w:hAnsi="Tahoma" w:cs="Tahoma"/>
-                <w:color w:val="1D1B11" w:themeColor="background2" w:themeShade="1A"/>
-                <w:sz w:val="18"/>
-                <w:szCs w:val="18"/>
-              </w:rPr>
-              <w:t>dengan</w:t>
-            </w:r>
-            <w:proofErr w:type="spellEnd"/>
-            <w:r>
-              <w:rPr>
-                <w:rFonts w:ascii="Tahoma" w:hAnsi="Tahoma" w:cs="Tahoma"/>
-                <w:color w:val="1D1B11" w:themeColor="background2" w:themeShade="1A"/>
-                <w:sz w:val="18"/>
-                <w:szCs w:val="18"/>
-              </w:rPr>
-              <w:t xml:space="preserve"> </w:t>
-            </w:r>
-            <w:proofErr w:type="spellStart"/>
-            <w:r>
-              <w:rPr>
-                <w:rFonts w:ascii="Tahoma" w:hAnsi="Tahoma" w:cs="Tahoma"/>
-                <w:color w:val="1D1B11" w:themeColor="background2" w:themeShade="1A"/>
-                <w:sz w:val="18"/>
-                <w:szCs w:val="18"/>
-              </w:rPr>
-              <w:t>keluarga</w:t>
-            </w:r>
-            <w:proofErr w:type="spellEnd"/>
-            <w:r>
-              <w:rPr>
-                <w:rFonts w:ascii="Tahoma" w:hAnsi="Tahoma" w:cs="Tahoma"/>
-                <w:color w:val="1D1B11" w:themeColor="background2" w:themeShade="1A"/>
-                <w:sz w:val="18"/>
-                <w:szCs w:val="18"/>
-              </w:rPr>
-              <w:t xml:space="preserve"> </w:t>
-            </w:r>
-            <w:r>
-              <w:rPr>
-                <w:rFonts w:ascii="Tahoma" w:hAnsi="Tahoma" w:cs="Tahoma"/>
-                <w:color w:val="1D1B11" w:themeColor="background2" w:themeShade="1A"/>
-                <w:sz w:val="18"/>
-                <w:szCs w:val="18"/>
-              </w:rPr>
-              <w:t xml:space="preserve"> </w:t>
-            </w:r>
-            <w:proofErr w:type="spellStart"/>
-            <w:r>
-              <w:rPr>
-                <w:rFonts w:ascii="Tahoma" w:hAnsi="Tahoma" w:cs="Tahoma"/>
-                <w:color w:val="1D1B11" w:themeColor="background2" w:themeShade="1A"/>
-                <w:sz w:val="18"/>
-                <w:szCs w:val="18"/>
-              </w:rPr>
-              <w:t>teman</w:t>
-            </w:r>
-            <w:proofErr w:type="spellEnd"/>
+              <w:t xml:space="preserve"> teman</w:t>
+            </w:r>
             <w:r>
               <w:rPr>
                 <w:rFonts w:ascii="Tahoma" w:hAnsi="Tahoma" w:cs="Tahoma"/>
@@ -2203,17 +1521,24 @@
               </w:rPr>
               <w:t xml:space="preserve"> </w:t>
             </w:r>
-            <w:proofErr w:type="spellStart"/>
-            <w:r>
-              <w:rPr>
-                <w:rFonts w:ascii="Tahoma" w:hAnsi="Tahoma" w:cs="Tahoma"/>
-                <w:color w:val="1D1B11" w:themeColor="background2" w:themeShade="1A"/>
-                <w:sz w:val="18"/>
-                <w:szCs w:val="18"/>
-              </w:rPr>
-              <w:t>berperilaku</w:t>
-            </w:r>
-            <w:proofErr w:type="spellEnd"/>
+            <w:r>
+              <w:rPr>
+                <w:rFonts w:ascii="Tahoma" w:hAnsi="Tahoma" w:cs="Tahoma"/>
+                <w:color w:val="1D1B11" w:themeColor="background2" w:themeShade="1A"/>
+                <w:sz w:val="18"/>
+                <w:szCs w:val="18"/>
+              </w:rPr>
+              <w:t xml:space="preserve">berperilaku </w:t>
+            </w:r>
+            <w:r>
+              <w:rPr>
+                <w:rFonts w:ascii="Tahoma" w:hAnsi="Tahoma" w:cs="Tahoma"/>
+                <w:color w:val="1D1B11" w:themeColor="background2" w:themeShade="1A"/>
+                <w:sz w:val="18"/>
+                <w:szCs w:val="18"/>
+              </w:rPr>
+              <w:t>jujur</w:t>
+            </w:r>
             <w:r>
               <w:rPr>
                 <w:rFonts w:ascii="Tahoma" w:hAnsi="Tahoma" w:cs="Tahoma"/>
@@ -2223,17 +1548,6 @@
               </w:rPr>
               <w:t xml:space="preserve"> </w:t>
             </w:r>
-            <w:proofErr w:type="spellStart"/>
-            <w:r>
-              <w:rPr>
-                <w:rFonts w:ascii="Tahoma" w:hAnsi="Tahoma" w:cs="Tahoma"/>
-                <w:color w:val="1D1B11" w:themeColor="background2" w:themeShade="1A"/>
-                <w:sz w:val="18"/>
-                <w:szCs w:val="18"/>
-              </w:rPr>
-              <w:t>jujur</w:t>
-            </w:r>
-            <w:proofErr w:type="spellEnd"/>
             <w:r>
               <w:rPr>
                 <w:rFonts w:ascii="Tahoma" w:hAnsi="Tahoma" w:cs="Tahoma"/>
@@ -2250,19 +1564,62 @@
                 <w:sz w:val="18"/>
                 <w:szCs w:val="18"/>
               </w:rPr>
+              <w:t xml:space="preserve">bersikap </w:t>
+            </w:r>
+            <w:r>
+              <w:rPr>
+                <w:rFonts w:ascii="Tahoma" w:hAnsi="Tahoma" w:cs="Tahoma"/>
+                <w:color w:val="1D1B11" w:themeColor="background2" w:themeShade="1A"/>
+                <w:sz w:val="18"/>
+                <w:szCs w:val="18"/>
+              </w:rPr>
+              <w:t>disiplin</w:t>
+            </w:r>
+            <w:r>
+              <w:rPr>
+                <w:rFonts w:ascii="Tahoma" w:hAnsi="Tahoma" w:cs="Tahoma"/>
+                <w:color w:val="1D1B11" w:themeColor="background2" w:themeShade="1A"/>
+                <w:sz w:val="18"/>
+                <w:szCs w:val="18"/>
+              </w:rPr>
+              <w:t xml:space="preserve"> dan memiliki </w:t>
+            </w:r>
+            <w:r>
+              <w:rPr>
+                <w:rFonts w:ascii="Tahoma" w:hAnsi="Tahoma" w:cs="Tahoma"/>
+                <w:color w:val="1D1B11" w:themeColor="background2" w:themeShade="1A"/>
+                <w:sz w:val="18"/>
+                <w:szCs w:val="18"/>
+              </w:rPr>
+              <w:t xml:space="preserve">rasa </w:t>
+            </w:r>
+            <w:r>
+              <w:rPr>
+                <w:rFonts w:ascii="Tahoma" w:hAnsi="Tahoma" w:cs="Tahoma"/>
+                <w:color w:val="1D1B11" w:themeColor="background2" w:themeShade="1A"/>
+                <w:sz w:val="18"/>
+                <w:szCs w:val="18"/>
+              </w:rPr>
+              <w:t>tanggung jawab</w:t>
+            </w:r>
+            <w:r>
+              <w:rPr>
+                <w:rFonts w:ascii="Tahoma" w:hAnsi="Tahoma" w:cs="Tahoma"/>
+                <w:color w:val="1D1B11" w:themeColor="background2" w:themeShade="1A"/>
+                <w:sz w:val="18"/>
+                <w:szCs w:val="18"/>
+              </w:rPr>
+              <w:t>.</w:t>
+            </w:r>
+            <w:r>
+              <w:rPr>
+                <w:rFonts w:ascii="Tahoma" w:hAnsi="Tahoma" w:cs="Tahoma"/>
+                <w:color w:val="1D1B11" w:themeColor="background2" w:themeShade="1A"/>
+                <w:sz w:val="18"/>
+                <w:szCs w:val="18"/>
+              </w:rPr>
               <w:t xml:space="preserve"> </w:t>
             </w:r>
-            <w:proofErr w:type="spellStart"/>
-            <w:r>
-              <w:rPr>
-                <w:rFonts w:ascii="Tahoma" w:hAnsi="Tahoma" w:cs="Tahoma"/>
-                <w:color w:val="1D1B11" w:themeColor="background2" w:themeShade="1A"/>
-                <w:sz w:val="18"/>
-                <w:szCs w:val="18"/>
-              </w:rPr>
-              <w:t>bersikap</w:t>
-            </w:r>
-            <w:proofErr w:type="spellEnd"/>
             <w:r>
               <w:rPr>
                 <w:rFonts w:ascii="Tahoma" w:hAnsi="Tahoma" w:cs="Tahoma"/>
@@ -2272,37 +1629,57 @@
               </w:rPr>
               <w:t xml:space="preserve"> </w:t>
             </w:r>
-            <w:proofErr w:type="spellStart"/>
-            <w:r>
-              <w:rPr>
-                <w:rFonts w:ascii="Tahoma" w:hAnsi="Tahoma" w:cs="Tahoma"/>
-                <w:color w:val="1D1B11" w:themeColor="background2" w:themeShade="1A"/>
-                <w:sz w:val="18"/>
-                <w:szCs w:val="18"/>
-              </w:rPr>
-              <w:t>disiplin</w:t>
-            </w:r>
-            <w:proofErr w:type="spellEnd"/>
-            <w:r>
-              <w:rPr>
-                <w:rFonts w:ascii="Tahoma" w:hAnsi="Tahoma" w:cs="Tahoma"/>
-                <w:color w:val="1D1B11" w:themeColor="background2" w:themeShade="1A"/>
-                <w:sz w:val="18"/>
-                <w:szCs w:val="18"/>
-              </w:rPr>
-              <w:t xml:space="preserve"> dan </w:t>
-            </w:r>
-            <w:proofErr w:type="spellStart"/>
-            <w:r>
-              <w:rPr>
-                <w:rFonts w:ascii="Tahoma" w:hAnsi="Tahoma" w:cs="Tahoma"/>
-                <w:color w:val="1D1B11" w:themeColor="background2" w:themeShade="1A"/>
-                <w:sz w:val="18"/>
-                <w:szCs w:val="18"/>
-              </w:rPr>
-              <w:t>memiliki</w:t>
-            </w:r>
-            <w:proofErr w:type="spellEnd"/>
+            <w:r>
+              <w:rPr>
+                <w:rFonts w:ascii="Tahoma" w:hAnsi="Tahoma" w:cs="Tahoma"/>
+                <w:b/>
+                <w:color w:val="1D1B11" w:themeColor="background2" w:themeShade="1A"/>
+                <w:sz w:val="18"/>
+                <w:szCs w:val="18"/>
+              </w:rPr>
+              <w:fldChar w:fldCharType="begin"/>
+            </w:r>
+            <w:r>
+              <w:rPr>
+                <w:rFonts w:ascii="Tahoma" w:hAnsi="Tahoma" w:cs="Tahoma"/>
+                <w:b/>
+                <w:color w:val="1D1B11" w:themeColor="background2" w:themeShade="1A"/>
+                <w:sz w:val="18"/>
+                <w:szCs w:val="18"/>
+              </w:rPr>
+              <w:instrText xml:space="preserve"> MERGEFIELD  PD_S_PS </w:instrText>
+            </w:r>
+            <w:r>
+              <w:rPr>
+                <w:rFonts w:ascii="Tahoma" w:hAnsi="Tahoma" w:cs="Tahoma"/>
+                <w:b/>
+                <w:color w:val="1D1B11" w:themeColor="background2" w:themeShade="1A"/>
+                <w:sz w:val="18"/>
+                <w:szCs w:val="18"/>
+              </w:rPr>
+              <w:fldChar w:fldCharType="separate"/>
+            </w:r>
+            <w:r>
+              <w:rPr>
+                <w:rFonts w:ascii="Tahoma" w:hAnsi="Tahoma" w:cs="Tahoma"/>
+                <w:b/>
+                <w:noProof/>
+                <w:color w:val="1D1B11" w:themeColor="background2" w:themeShade="1A"/>
+                <w:sz w:val="18"/>
+                <w:szCs w:val="18"/>
+              </w:rPr>
+              <w:t>«PD_S_PS»</w:t>
+            </w:r>
+            <w:r>
+              <w:rPr>
+                <w:rFonts w:ascii="Tahoma" w:hAnsi="Tahoma" w:cs="Tahoma"/>
+                <w:b/>
+                <w:color w:val="1D1B11" w:themeColor="background2" w:themeShade="1A"/>
+                <w:sz w:val="18"/>
+                <w:szCs w:val="18"/>
+              </w:rPr>
+              <w:fldChar w:fldCharType="end"/>
+            </w:r>
             <w:r>
               <w:rPr>
                 <w:rFonts w:ascii="Tahoma" w:hAnsi="Tahoma" w:cs="Tahoma"/>
@@ -2319,47 +1696,25 @@
                 <w:sz w:val="18"/>
                 <w:szCs w:val="18"/>
               </w:rPr>
-              <w:t xml:space="preserve">rasa </w:t>
-            </w:r>
-            <w:proofErr w:type="spellStart"/>
-            <w:r>
-              <w:rPr>
-                <w:rFonts w:ascii="Tahoma" w:hAnsi="Tahoma" w:cs="Tahoma"/>
-                <w:color w:val="1D1B11" w:themeColor="background2" w:themeShade="1A"/>
-                <w:sz w:val="18"/>
-                <w:szCs w:val="18"/>
-              </w:rPr>
-              <w:t>tanggung</w:t>
-            </w:r>
-            <w:proofErr w:type="spellEnd"/>
-            <w:r>
-              <w:rPr>
-                <w:rFonts w:ascii="Tahoma" w:hAnsi="Tahoma" w:cs="Tahoma"/>
-                <w:color w:val="1D1B11" w:themeColor="background2" w:themeShade="1A"/>
-                <w:sz w:val="18"/>
-                <w:szCs w:val="18"/>
-              </w:rPr>
               <w:t xml:space="preserve"> </w:t>
             </w:r>
-            <w:proofErr w:type="spellStart"/>
-            <w:r>
-              <w:rPr>
-                <w:rFonts w:ascii="Tahoma" w:hAnsi="Tahoma" w:cs="Tahoma"/>
-                <w:color w:val="1D1B11" w:themeColor="background2" w:themeShade="1A"/>
-                <w:sz w:val="18"/>
-                <w:szCs w:val="18"/>
-              </w:rPr>
-              <w:t>jawab</w:t>
-            </w:r>
-            <w:proofErr w:type="spellEnd"/>
-            <w:r>
-              <w:rPr>
-                <w:rFonts w:ascii="Tahoma" w:hAnsi="Tahoma" w:cs="Tahoma"/>
-                <w:color w:val="1D1B11" w:themeColor="background2" w:themeShade="1A"/>
-                <w:sz w:val="18"/>
-                <w:szCs w:val="18"/>
-              </w:rPr>
-              <w:t>.</w:t>
+            <w:r>
+              <w:rPr>
+                <w:rFonts w:ascii="Tahoma" w:hAnsi="Tahoma" w:cs="Tahoma"/>
+                <w:color w:val="1D1B11" w:themeColor="background2" w:themeShade="1A"/>
+                <w:sz w:val="18"/>
+                <w:szCs w:val="18"/>
+              </w:rPr>
+              <w:t xml:space="preserve"> sikap santun</w:t>
+            </w:r>
+            <w:r>
+              <w:rPr>
+                <w:rFonts w:ascii="Tahoma" w:hAnsi="Tahoma" w:cs="Tahoma"/>
+                <w:color w:val="1D1B11" w:themeColor="background2" w:themeShade="1A"/>
+                <w:sz w:val="18"/>
+                <w:szCs w:val="18"/>
+              </w:rPr>
+              <w:t>,</w:t>
             </w:r>
             <w:r>
               <w:rPr>
@@ -2377,62 +1732,29 @@
                 <w:sz w:val="18"/>
                 <w:szCs w:val="18"/>
               </w:rPr>
+              <w:t>peduli</w:t>
+            </w:r>
+            <w:r>
+              <w:rPr>
+                <w:rFonts w:ascii="Tahoma" w:hAnsi="Tahoma" w:cs="Tahoma"/>
+                <w:color w:val="1D1B11" w:themeColor="background2" w:themeShade="1A"/>
+                <w:sz w:val="18"/>
+                <w:szCs w:val="18"/>
+              </w:rPr>
+              <w:t xml:space="preserve"> terhadap sesama</w:t>
+            </w:r>
+            <w:r>
+              <w:rPr>
+                <w:rFonts w:ascii="Tahoma" w:hAnsi="Tahoma" w:cs="Tahoma"/>
+                <w:color w:val="1D1B11" w:themeColor="background2" w:themeShade="1A"/>
+                <w:sz w:val="18"/>
+                <w:szCs w:val="18"/>
+              </w:rPr>
               <w:t xml:space="preserve"> </w:t>
             </w:r>
             <w:r>
               <w:rPr>
                 <w:rFonts w:ascii="Tahoma" w:hAnsi="Tahoma" w:cs="Tahoma"/>
-                <w:b/>
-                <w:color w:val="1D1B11" w:themeColor="background2" w:themeShade="1A"/>
-                <w:sz w:val="18"/>
-                <w:szCs w:val="18"/>
-              </w:rPr>
-              <w:fldChar w:fldCharType="begin"/>
-            </w:r>
-            <w:r>
-              <w:rPr>
-                <w:rFonts w:ascii="Tahoma" w:hAnsi="Tahoma" w:cs="Tahoma"/>
-                <w:b/>
-                <w:color w:val="1D1B11" w:themeColor="background2" w:themeShade="1A"/>
-                <w:sz w:val="18"/>
-                <w:szCs w:val="18"/>
-              </w:rPr>
-              <w:instrText xml:space="preserve"> MERGEFIELD  PD_S_PS </w:instrText>
-            </w:r>
-            <w:r>
-              <w:rPr>
-                <w:rFonts w:ascii="Tahoma" w:hAnsi="Tahoma" w:cs="Tahoma"/>
-                <w:b/>
-                <w:color w:val="1D1B11" w:themeColor="background2" w:themeShade="1A"/>
-                <w:sz w:val="18"/>
-                <w:szCs w:val="18"/>
-              </w:rPr>
-              <w:fldChar w:fldCharType="separate"/>
-            </w:r>
-            <w:r>
-              <w:rPr>
-                <w:rFonts w:ascii="Tahoma" w:hAnsi="Tahoma" w:cs="Tahoma"/>
-                <w:b/>
-                <w:noProof/>
-                <w:color w:val="1D1B11" w:themeColor="background2" w:themeShade="1A"/>
-                <w:sz w:val="18"/>
-                <w:szCs w:val="18"/>
-              </w:rPr>
-              <w:t>«PD_S_PS»</w:t>
-            </w:r>
-            <w:r>
-              <w:rPr>
-                <w:rFonts w:ascii="Tahoma" w:hAnsi="Tahoma" w:cs="Tahoma"/>
-                <w:b/>
-                <w:color w:val="1D1B11" w:themeColor="background2" w:themeShade="1A"/>
-                <w:sz w:val="18"/>
-                <w:szCs w:val="18"/>
-              </w:rPr>
-              <w:fldChar w:fldCharType="end"/>
-            </w:r>
-            <w:r>
-              <w:rPr>
-                <w:rFonts w:ascii="Tahoma" w:hAnsi="Tahoma" w:cs="Tahoma"/>
                 <w:color w:val="1D1B11" w:themeColor="background2" w:themeShade="1A"/>
                 <w:sz w:val="18"/>
                 <w:szCs w:val="18"/>
@@ -2446,142 +1768,6 @@
                 <w:sz w:val="18"/>
                 <w:szCs w:val="18"/>
               </w:rPr>
-              <w:t xml:space="preserve"> </w:t>
-            </w:r>
-            <w:r>
-              <w:rPr>
-                <w:rFonts w:ascii="Tahoma" w:hAnsi="Tahoma" w:cs="Tahoma"/>
-                <w:color w:val="1D1B11" w:themeColor="background2" w:themeShade="1A"/>
-                <w:sz w:val="18"/>
-                <w:szCs w:val="18"/>
-              </w:rPr>
-              <w:t xml:space="preserve"> </w:t>
-            </w:r>
-            <w:proofErr w:type="spellStart"/>
-            <w:r>
-              <w:rPr>
-                <w:rFonts w:ascii="Tahoma" w:hAnsi="Tahoma" w:cs="Tahoma"/>
-                <w:color w:val="1D1B11" w:themeColor="background2" w:themeShade="1A"/>
-                <w:sz w:val="18"/>
-                <w:szCs w:val="18"/>
-              </w:rPr>
-              <w:t>sikap</w:t>
-            </w:r>
-            <w:proofErr w:type="spellEnd"/>
-            <w:r>
-              <w:rPr>
-                <w:rFonts w:ascii="Tahoma" w:hAnsi="Tahoma" w:cs="Tahoma"/>
-                <w:color w:val="1D1B11" w:themeColor="background2" w:themeShade="1A"/>
-                <w:sz w:val="18"/>
-                <w:szCs w:val="18"/>
-              </w:rPr>
-              <w:t xml:space="preserve"> </w:t>
-            </w:r>
-            <w:proofErr w:type="spellStart"/>
-            <w:r>
-              <w:rPr>
-                <w:rFonts w:ascii="Tahoma" w:hAnsi="Tahoma" w:cs="Tahoma"/>
-                <w:color w:val="1D1B11" w:themeColor="background2" w:themeShade="1A"/>
-                <w:sz w:val="18"/>
-                <w:szCs w:val="18"/>
-              </w:rPr>
-              <w:t>santun</w:t>
-            </w:r>
-            <w:proofErr w:type="spellEnd"/>
-            <w:r>
-              <w:rPr>
-                <w:rFonts w:ascii="Tahoma" w:hAnsi="Tahoma" w:cs="Tahoma"/>
-                <w:color w:val="1D1B11" w:themeColor="background2" w:themeShade="1A"/>
-                <w:sz w:val="18"/>
-                <w:szCs w:val="18"/>
-              </w:rPr>
-              <w:t>,</w:t>
-            </w:r>
-            <w:r>
-              <w:rPr>
-                <w:rFonts w:ascii="Tahoma" w:hAnsi="Tahoma" w:cs="Tahoma"/>
-                <w:color w:val="1D1B11" w:themeColor="background2" w:themeShade="1A"/>
-                <w:sz w:val="18"/>
-                <w:szCs w:val="18"/>
-              </w:rPr>
-              <w:t xml:space="preserve"> </w:t>
-            </w:r>
-            <w:proofErr w:type="spellStart"/>
-            <w:r>
-              <w:rPr>
-                <w:rFonts w:ascii="Tahoma" w:hAnsi="Tahoma" w:cs="Tahoma"/>
-                <w:color w:val="1D1B11" w:themeColor="background2" w:themeShade="1A"/>
-                <w:sz w:val="18"/>
-                <w:szCs w:val="18"/>
-              </w:rPr>
-              <w:t>peduli</w:t>
-            </w:r>
-            <w:proofErr w:type="spellEnd"/>
-            <w:r>
-              <w:rPr>
-                <w:rFonts w:ascii="Tahoma" w:hAnsi="Tahoma" w:cs="Tahoma"/>
-                <w:color w:val="1D1B11" w:themeColor="background2" w:themeShade="1A"/>
-                <w:sz w:val="18"/>
-                <w:szCs w:val="18"/>
-              </w:rPr>
-              <w:t xml:space="preserve"> </w:t>
-            </w:r>
-            <w:proofErr w:type="spellStart"/>
-            <w:r>
-              <w:rPr>
-                <w:rFonts w:ascii="Tahoma" w:hAnsi="Tahoma" w:cs="Tahoma"/>
-                <w:color w:val="1D1B11" w:themeColor="background2" w:themeShade="1A"/>
-                <w:sz w:val="18"/>
-                <w:szCs w:val="18"/>
-              </w:rPr>
-              <w:t>terhadap</w:t>
-            </w:r>
-            <w:proofErr w:type="spellEnd"/>
-            <w:r>
-              <w:rPr>
-                <w:rFonts w:ascii="Tahoma" w:hAnsi="Tahoma" w:cs="Tahoma"/>
-                <w:color w:val="1D1B11" w:themeColor="background2" w:themeShade="1A"/>
-                <w:sz w:val="18"/>
-                <w:szCs w:val="18"/>
-              </w:rPr>
-              <w:t xml:space="preserve"> </w:t>
-            </w:r>
-            <w:proofErr w:type="spellStart"/>
-            <w:r>
-              <w:rPr>
-                <w:rFonts w:ascii="Tahoma" w:hAnsi="Tahoma" w:cs="Tahoma"/>
-                <w:color w:val="1D1B11" w:themeColor="background2" w:themeShade="1A"/>
-                <w:sz w:val="18"/>
-                <w:szCs w:val="18"/>
-              </w:rPr>
-              <w:t>sesama</w:t>
-            </w:r>
-            <w:proofErr w:type="spellEnd"/>
-            <w:r>
-              <w:rPr>
-                <w:rFonts w:ascii="Tahoma" w:hAnsi="Tahoma" w:cs="Tahoma"/>
-                <w:color w:val="1D1B11" w:themeColor="background2" w:themeShade="1A"/>
-                <w:sz w:val="18"/>
-                <w:szCs w:val="18"/>
-              </w:rPr>
-              <w:t xml:space="preserve"> </w:t>
-            </w:r>
-            <w:r>
-              <w:rPr>
-                <w:rFonts w:ascii="Tahoma" w:hAnsi="Tahoma" w:cs="Tahoma"/>
-                <w:color w:val="1D1B11" w:themeColor="background2" w:themeShade="1A"/>
-                <w:sz w:val="18"/>
-                <w:szCs w:val="18"/>
-              </w:rPr>
-              <w:t xml:space="preserve"> </w:t>
-            </w:r>
-            <w:r>
-              <w:rPr>
-                <w:rFonts w:ascii="Tahoma" w:hAnsi="Tahoma" w:cs="Tahoma"/>
-                <w:color w:val="1D1B11" w:themeColor="background2" w:themeShade="1A"/>
-                <w:sz w:val="18"/>
-                <w:szCs w:val="18"/>
-              </w:rPr>
               <w:t>dan</w:t>
             </w:r>
             <w:r>
@@ -2591,59 +1777,8 @@
                 <w:sz w:val="18"/>
                 <w:szCs w:val="18"/>
               </w:rPr>
-              <w:t xml:space="preserve"> </w:t>
-            </w:r>
-            <w:proofErr w:type="spellStart"/>
-            <w:r>
-              <w:rPr>
-                <w:rFonts w:ascii="Tahoma" w:hAnsi="Tahoma" w:cs="Tahoma"/>
-                <w:color w:val="1D1B11" w:themeColor="background2" w:themeShade="1A"/>
-                <w:sz w:val="18"/>
-                <w:szCs w:val="18"/>
-              </w:rPr>
-              <w:t>sikap</w:t>
-            </w:r>
-            <w:proofErr w:type="spellEnd"/>
-            <w:r>
-              <w:rPr>
-                <w:rFonts w:ascii="Tahoma" w:hAnsi="Tahoma" w:cs="Tahoma"/>
-                <w:color w:val="1D1B11" w:themeColor="background2" w:themeShade="1A"/>
-                <w:sz w:val="18"/>
-                <w:szCs w:val="18"/>
-              </w:rPr>
-              <w:t xml:space="preserve"> </w:t>
-            </w:r>
-            <w:proofErr w:type="spellStart"/>
-            <w:r>
-              <w:rPr>
-                <w:rFonts w:ascii="Tahoma" w:hAnsi="Tahoma" w:cs="Tahoma"/>
-                <w:color w:val="1D1B11" w:themeColor="background2" w:themeShade="1A"/>
-                <w:sz w:val="18"/>
-                <w:szCs w:val="18"/>
-              </w:rPr>
-              <w:t>percaya</w:t>
-            </w:r>
-            <w:proofErr w:type="spellEnd"/>
-            <w:r>
-              <w:rPr>
-                <w:rFonts w:ascii="Tahoma" w:hAnsi="Tahoma" w:cs="Tahoma"/>
-                <w:color w:val="1D1B11" w:themeColor="background2" w:themeShade="1A"/>
-                <w:sz w:val="18"/>
-                <w:szCs w:val="18"/>
-              </w:rPr>
-              <w:t xml:space="preserve"> </w:t>
-            </w:r>
-            <w:proofErr w:type="spellStart"/>
-            <w:r>
-              <w:rPr>
-                <w:rFonts w:ascii="Tahoma" w:hAnsi="Tahoma" w:cs="Tahoma"/>
-                <w:color w:val="1D1B11" w:themeColor="background2" w:themeShade="1A"/>
-                <w:sz w:val="18"/>
-                <w:szCs w:val="18"/>
-              </w:rPr>
-              <w:t>diri</w:t>
-            </w:r>
-            <w:proofErr w:type="spellEnd"/>
+              <w:t xml:space="preserve"> sikap percaya diri</w:t>
+            </w:r>
             <w:r>
               <w:rPr>
                 <w:rFonts w:ascii="Tahoma" w:hAnsi="Tahoma" w:cs="Tahoma"/>
@@ -2695,7 +1830,6 @@
           <w:szCs w:val="18"/>
         </w:rPr>
       </w:pPr>
-      <w:proofErr w:type="spellStart"/>
       <w:r>
         <w:rPr>
           <w:rFonts w:ascii="Tahoma" w:hAnsi="Tahoma" w:cs="Tahoma"/>
@@ -2704,40 +1838,7 @@
           <w:sz w:val="18"/>
           <w:szCs w:val="18"/>
         </w:rPr>
-        <w:t>Kompetensi</w:t>
-      </w:r>
-      <w:proofErr w:type="spellEnd"/>
-      <w:r>
-        <w:rPr>
-          <w:rFonts w:ascii="Tahoma" w:hAnsi="Tahoma" w:cs="Tahoma"/>
-          <w:b/>
-          <w:color w:val="1D1B11" w:themeColor="background2" w:themeShade="1A"/>
-          <w:sz w:val="18"/>
-          <w:szCs w:val="18"/>
-        </w:rPr>
-        <w:t xml:space="preserve"> </w:t>
-      </w:r>
-      <w:proofErr w:type="spellStart"/>
-      <w:r>
-        <w:rPr>
-          <w:rFonts w:ascii="Tahoma" w:hAnsi="Tahoma" w:cs="Tahoma"/>
-          <w:b/>
-          <w:color w:val="1D1B11" w:themeColor="background2" w:themeShade="1A"/>
-          <w:sz w:val="18"/>
-          <w:szCs w:val="18"/>
-        </w:rPr>
-        <w:t>Pengetahuan</w:t>
-      </w:r>
-      <w:proofErr w:type="spellEnd"/>
-      <w:r>
-        <w:rPr>
-          <w:rFonts w:ascii="Tahoma" w:hAnsi="Tahoma" w:cs="Tahoma"/>
-          <w:b/>
-          <w:color w:val="1D1B11" w:themeColor="background2" w:themeShade="1A"/>
-          <w:sz w:val="18"/>
-          <w:szCs w:val="18"/>
-        </w:rPr>
-        <w:t xml:space="preserve"> d</w:t>
+        <w:t>Kompetensi Pengetahuan d</w:t>
       </w:r>
       <w:r>
         <w:rPr>
@@ -2747,20 +1848,8 @@
           <w:sz w:val="18"/>
           <w:szCs w:val="18"/>
         </w:rPr>
-        <w:t xml:space="preserve">an </w:t>
+        <w:t>an Keterampilan</w:t>
       </w:r>
-      <w:proofErr w:type="spellStart"/>
-      <w:r>
-        <w:rPr>
-          <w:rFonts w:ascii="Tahoma" w:hAnsi="Tahoma" w:cs="Tahoma"/>
-          <w:b/>
-          <w:color w:val="1D1B11" w:themeColor="background2" w:themeShade="1A"/>
-          <w:sz w:val="18"/>
-          <w:szCs w:val="18"/>
-        </w:rPr>
-        <w:t>Keterampilan</w:t>
-      </w:r>
-      <w:proofErr w:type="spellEnd"/>
     </w:p>
     <w:p>
       <w:pPr>
@@ -2851,7 +1940,6 @@
                 <w:szCs w:val="16"/>
               </w:rPr>
             </w:pPr>
-            <w:proofErr w:type="spellStart"/>
             <w:r>
               <w:rPr>
                 <w:rFonts w:ascii="Tahoma" w:hAnsi="Tahoma" w:cs="Tahoma"/>
@@ -2860,18 +1948,7 @@
                 <w:sz w:val="16"/>
                 <w:szCs w:val="16"/>
               </w:rPr>
-              <w:t>Muatan</w:t>
-            </w:r>
-            <w:proofErr w:type="spellEnd"/>
-            <w:r>
-              <w:rPr>
-                <w:rFonts w:ascii="Tahoma" w:hAnsi="Tahoma" w:cs="Tahoma"/>
-                <w:b/>
-                <w:color w:val="1D1B11" w:themeColor="background2" w:themeShade="1A"/>
-                <w:sz w:val="16"/>
-                <w:szCs w:val="16"/>
-              </w:rPr>
-              <w:t xml:space="preserve"> Pelajaran</w:t>
+              <w:t>Muatan Pelajaran</w:t>
             </w:r>
           </w:p>
         </w:tc>
@@ -2895,7 +1972,6 @@
                 <w:szCs w:val="16"/>
               </w:rPr>
             </w:pPr>
-            <w:proofErr w:type="spellStart"/>
             <w:r>
               <w:rPr>
                 <w:rFonts w:ascii="Tahoma" w:hAnsi="Tahoma" w:cs="Tahoma"/>
@@ -2906,7 +1982,6 @@
               </w:rPr>
               <w:t>Pengetahuan</w:t>
             </w:r>
-            <w:proofErr w:type="spellEnd"/>
           </w:p>
         </w:tc>
         <w:tc>
@@ -2929,7 +2004,6 @@
                 <w:szCs w:val="16"/>
               </w:rPr>
             </w:pPr>
-            <w:proofErr w:type="spellStart"/>
             <w:r>
               <w:rPr>
                 <w:rFonts w:ascii="Tahoma" w:hAnsi="Tahoma" w:cs="Tahoma"/>
@@ -2940,7 +2014,6 @@
               </w:rPr>
               <w:t>Keterampilan</w:t>
             </w:r>
-            <w:proofErr w:type="spellEnd"/>
           </w:p>
         </w:tc>
       </w:tr>
@@ -3063,7 +2136,6 @@
               </w:rPr>
               <w:t xml:space="preserve"> </w:t>
             </w:r>
-            <w:proofErr w:type="spellStart"/>
             <w:r>
               <w:rPr>
                 <w:rFonts w:ascii="Tahoma" w:hAnsi="Tahoma" w:cs="Tahoma"/>
@@ -3074,7 +2146,6 @@
               </w:rPr>
               <w:t>dikat</w:t>
             </w:r>
-            <w:proofErr w:type="spellEnd"/>
           </w:p>
         </w:tc>
         <w:tc>
@@ -3096,7 +2167,6 @@
                 <w:szCs w:val="16"/>
               </w:rPr>
             </w:pPr>
-            <w:proofErr w:type="spellStart"/>
             <w:r>
               <w:rPr>
                 <w:rFonts w:ascii="Tahoma" w:hAnsi="Tahoma" w:cs="Tahoma"/>
@@ -3107,7 +2177,6 @@
               </w:rPr>
               <w:t>Deskripsi</w:t>
             </w:r>
-            <w:proofErr w:type="spellEnd"/>
           </w:p>
         </w:tc>
         <w:tc>
@@ -3180,7 +2249,6 @@
               </w:rPr>
               <w:t xml:space="preserve"> </w:t>
             </w:r>
-            <w:proofErr w:type="spellStart"/>
             <w:r>
               <w:rPr>
                 <w:rFonts w:ascii="Tahoma" w:hAnsi="Tahoma" w:cs="Tahoma"/>
@@ -3191,7 +2259,6 @@
               </w:rPr>
               <w:t>dikat</w:t>
             </w:r>
-            <w:proofErr w:type="spellEnd"/>
           </w:p>
         </w:tc>
         <w:tc>
@@ -3213,7 +2280,6 @@
                 <w:szCs w:val="16"/>
               </w:rPr>
             </w:pPr>
-            <w:proofErr w:type="spellStart"/>
             <w:r>
               <w:rPr>
                 <w:rFonts w:ascii="Tahoma" w:hAnsi="Tahoma" w:cs="Tahoma"/>
@@ -3224,7 +2290,6 @@
               </w:rPr>
               <w:t>Deskripsi</w:t>
             </w:r>
-            <w:proofErr w:type="spellEnd"/>
           </w:p>
         </w:tc>
       </w:tr>
@@ -3281,19 +2346,8 @@
                 <w:sz w:val="18"/>
                 <w:szCs w:val="18"/>
               </w:rPr>
-              <w:t xml:space="preserve">Pendidikan Agama dan Budi </w:t>
-            </w:r>
-            <w:proofErr w:type="spellStart"/>
-            <w:r>
-              <w:rPr>
-                <w:rFonts w:ascii="Tahoma" w:hAnsi="Tahoma" w:cs="Tahoma"/>
-                <w:color w:val="1D1B11" w:themeColor="background2" w:themeShade="1A"/>
-                <w:sz w:val="18"/>
-                <w:szCs w:val="18"/>
-              </w:rPr>
-              <w:t>Pekerti</w:t>
-            </w:r>
-            <w:proofErr w:type="spellEnd"/>
+              <w:t>Pendidikan Agama dan Budi Pekerti</w:t>
+            </w:r>
           </w:p>
         </w:tc>
         <w:tc>
@@ -4988,19 +4042,8 @@
                 <w:sz w:val="18"/>
                 <w:szCs w:val="18"/>
               </w:rPr>
-              <w:t xml:space="preserve">Pendidikan </w:t>
-            </w:r>
-            <w:proofErr w:type="spellStart"/>
-            <w:r>
-              <w:rPr>
-                <w:rFonts w:ascii="Tahoma" w:hAnsi="Tahoma" w:cs="Tahoma"/>
-                <w:color w:val="1D1B11" w:themeColor="background2" w:themeShade="1A"/>
-                <w:sz w:val="18"/>
-                <w:szCs w:val="18"/>
-              </w:rPr>
-              <w:t>Kewarga-negaraan</w:t>
-            </w:r>
-            <w:proofErr w:type="spellEnd"/>
+              <w:t>Pendidikan Kewarga-negaraan</w:t>
+            </w:r>
           </w:p>
         </w:tc>
         <w:tc>
@@ -8188,7 +7231,6 @@
                 <w:szCs w:val="18"/>
               </w:rPr>
             </w:pPr>
-            <w:proofErr w:type="spellStart"/>
             <w:r>
               <w:rPr>
                 <w:rFonts w:ascii="Tahoma" w:hAnsi="Tahoma" w:cs="Tahoma"/>
@@ -8198,7 +7240,6 @@
               </w:rPr>
               <w:t>Matematika</w:t>
             </w:r>
-            <w:proofErr w:type="spellEnd"/>
           </w:p>
         </w:tc>
         <w:tc>
@@ -9807,57 +8848,15 @@
                 <w:szCs w:val="18"/>
               </w:rPr>
             </w:pPr>
-            <w:proofErr w:type="spellStart"/>
-            <w:r>
-              <w:rPr>
-                <w:rFonts w:ascii="Tahoma" w:hAnsi="Tahoma" w:cs="Tahoma"/>
-                <w:color w:val="1D1B11" w:themeColor="background2" w:themeShade="1A"/>
-                <w:sz w:val="18"/>
-                <w:szCs w:val="18"/>
-              </w:rPr>
-              <w:t>Ilmu</w:t>
-            </w:r>
-            <w:proofErr w:type="spellEnd"/>
-            <w:r>
-              <w:rPr>
-                <w:rFonts w:ascii="Tahoma" w:hAnsi="Tahoma" w:cs="Tahoma"/>
-                <w:color w:val="1D1B11" w:themeColor="background2" w:themeShade="1A"/>
-                <w:sz w:val="18"/>
-                <w:szCs w:val="18"/>
-              </w:rPr>
-              <w:t xml:space="preserve"> </w:t>
-            </w:r>
-            <w:proofErr w:type="spellStart"/>
-            <w:r>
-              <w:rPr>
-                <w:rFonts w:ascii="Tahoma" w:hAnsi="Tahoma" w:cs="Tahoma"/>
-                <w:color w:val="1D1B11" w:themeColor="background2" w:themeShade="1A"/>
-                <w:sz w:val="18"/>
-                <w:szCs w:val="18"/>
-              </w:rPr>
-              <w:t>Pengetahuan</w:t>
-            </w:r>
-            <w:proofErr w:type="spellEnd"/>
-            <w:r>
-              <w:rPr>
-                <w:rFonts w:ascii="Tahoma" w:hAnsi="Tahoma" w:cs="Tahoma"/>
-                <w:color w:val="1D1B11" w:themeColor="background2" w:themeShade="1A"/>
-                <w:sz w:val="18"/>
-                <w:szCs w:val="18"/>
-              </w:rPr>
-              <w:t xml:space="preserve"> </w:t>
-            </w:r>
-            <w:proofErr w:type="spellStart"/>
-            <w:r>
-              <w:rPr>
-                <w:rFonts w:ascii="Tahoma" w:hAnsi="Tahoma" w:cs="Tahoma"/>
-                <w:color w:val="1D1B11" w:themeColor="background2" w:themeShade="1A"/>
-                <w:sz w:val="18"/>
-                <w:szCs w:val="18"/>
-              </w:rPr>
-              <w:t>Alam</w:t>
-            </w:r>
-            <w:proofErr w:type="spellEnd"/>
+            <w:r>
+              <w:rPr>
+                <w:rFonts w:ascii="Tahoma" w:hAnsi="Tahoma" w:cs="Tahoma"/>
+                <w:color w:val="1D1B11" w:themeColor="background2" w:themeShade="1A"/>
+                <w:sz w:val="18"/>
+                <w:szCs w:val="18"/>
+              </w:rPr>
+              <w:t>Ilmu Pengetahuan Alam</w:t>
+            </w:r>
           </w:p>
         </w:tc>
         <w:tc>
@@ -11465,57 +10464,15 @@
                 <w:szCs w:val="18"/>
               </w:rPr>
             </w:pPr>
-            <w:proofErr w:type="spellStart"/>
-            <w:r>
-              <w:rPr>
-                <w:rFonts w:ascii="Tahoma" w:hAnsi="Tahoma" w:cs="Tahoma"/>
-                <w:color w:val="1D1B11" w:themeColor="background2" w:themeShade="1A"/>
-                <w:sz w:val="18"/>
-                <w:szCs w:val="18"/>
-              </w:rPr>
-              <w:t>Ilmu</w:t>
-            </w:r>
-            <w:proofErr w:type="spellEnd"/>
-            <w:r>
-              <w:rPr>
-                <w:rFonts w:ascii="Tahoma" w:hAnsi="Tahoma" w:cs="Tahoma"/>
-                <w:color w:val="1D1B11" w:themeColor="background2" w:themeShade="1A"/>
-                <w:sz w:val="18"/>
-                <w:szCs w:val="18"/>
-              </w:rPr>
-              <w:t xml:space="preserve"> </w:t>
-            </w:r>
-            <w:proofErr w:type="spellStart"/>
-            <w:r>
-              <w:rPr>
-                <w:rFonts w:ascii="Tahoma" w:hAnsi="Tahoma" w:cs="Tahoma"/>
-                <w:color w:val="1D1B11" w:themeColor="background2" w:themeShade="1A"/>
-                <w:sz w:val="18"/>
-                <w:szCs w:val="18"/>
-              </w:rPr>
-              <w:t>Pengetahuan</w:t>
-            </w:r>
-            <w:proofErr w:type="spellEnd"/>
-            <w:r>
-              <w:rPr>
-                <w:rFonts w:ascii="Tahoma" w:hAnsi="Tahoma" w:cs="Tahoma"/>
-                <w:color w:val="1D1B11" w:themeColor="background2" w:themeShade="1A"/>
-                <w:sz w:val="18"/>
-                <w:szCs w:val="18"/>
-              </w:rPr>
-              <w:t xml:space="preserve"> </w:t>
-            </w:r>
-            <w:proofErr w:type="spellStart"/>
-            <w:r>
-              <w:rPr>
-                <w:rFonts w:ascii="Tahoma" w:hAnsi="Tahoma" w:cs="Tahoma"/>
-                <w:color w:val="1D1B11" w:themeColor="background2" w:themeShade="1A"/>
-                <w:sz w:val="18"/>
-                <w:szCs w:val="18"/>
-              </w:rPr>
-              <w:t>Sosial</w:t>
-            </w:r>
-            <w:proofErr w:type="spellEnd"/>
+            <w:r>
+              <w:rPr>
+                <w:rFonts w:ascii="Tahoma" w:hAnsi="Tahoma" w:cs="Tahoma"/>
+                <w:color w:val="1D1B11" w:themeColor="background2" w:themeShade="1A"/>
+                <w:sz w:val="18"/>
+                <w:szCs w:val="18"/>
+              </w:rPr>
+              <w:t>Ilmu Pengetahuan Sosial</w:t>
+            </w:r>
           </w:p>
         </w:tc>
         <w:tc>
@@ -13124,85 +12081,14 @@
                 <w:szCs w:val="18"/>
               </w:rPr>
             </w:pPr>
-            <w:proofErr w:type="spellStart"/>
-            <w:r>
-              <w:rPr>
-                <w:rFonts w:ascii="Tahoma" w:hAnsi="Tahoma" w:cs="Tahoma"/>
-                <w:color w:val="1D1B11" w:themeColor="background2" w:themeShade="1A"/>
-                <w:sz w:val="18"/>
-                <w:szCs w:val="18"/>
-              </w:rPr>
-              <w:t>Seni</w:t>
-            </w:r>
-            <w:proofErr w:type="spellEnd"/>
-            <w:r>
-              <w:rPr>
-                <w:rFonts w:ascii="Tahoma" w:hAnsi="Tahoma" w:cs="Tahoma"/>
-                <w:color w:val="1D1B11" w:themeColor="background2" w:themeShade="1A"/>
-                <w:sz w:val="18"/>
-                <w:szCs w:val="18"/>
-              </w:rPr>
-              <w:t xml:space="preserve">  </w:t>
-            </w:r>
-            <w:proofErr w:type="spellStart"/>
-            <w:r>
-              <w:rPr>
-                <w:rFonts w:ascii="Tahoma" w:hAnsi="Tahoma" w:cs="Tahoma"/>
-                <w:color w:val="1D1B11" w:themeColor="background2" w:themeShade="1A"/>
-                <w:sz w:val="18"/>
-                <w:szCs w:val="18"/>
-              </w:rPr>
-              <w:t>Budaya</w:t>
-            </w:r>
-            <w:proofErr w:type="spellEnd"/>
-            <w:r>
-              <w:rPr>
-                <w:rFonts w:ascii="Tahoma" w:hAnsi="Tahoma" w:cs="Tahoma"/>
-                <w:color w:val="1D1B11" w:themeColor="background2" w:themeShade="1A"/>
-                <w:sz w:val="18"/>
-                <w:szCs w:val="18"/>
-              </w:rPr>
-              <w:t xml:space="preserve">  dan </w:t>
-            </w:r>
-            <w:proofErr w:type="spellStart"/>
-            <w:r>
-              <w:rPr>
-                <w:rFonts w:ascii="Tahoma" w:hAnsi="Tahoma" w:cs="Tahoma"/>
-                <w:color w:val="1D1B11" w:themeColor="background2" w:themeShade="1A"/>
-                <w:sz w:val="18"/>
-                <w:szCs w:val="18"/>
-              </w:rPr>
-              <w:t>Prakarya</w:t>
-            </w:r>
-            <w:proofErr w:type="spellEnd"/>
-            <w:r>
-              <w:rPr>
-                <w:rFonts w:ascii="Tahoma" w:hAnsi="Tahoma" w:cs="Tahoma"/>
-                <w:color w:val="1D1B11" w:themeColor="background2" w:themeShade="1A"/>
-                <w:sz w:val="18"/>
-                <w:szCs w:val="18"/>
-              </w:rPr>
-              <w:t xml:space="preserve"> (</w:t>
-            </w:r>
-            <w:proofErr w:type="spellStart"/>
-            <w:r>
-              <w:rPr>
-                <w:rFonts w:ascii="Tahoma" w:hAnsi="Tahoma" w:cs="Tahoma"/>
-                <w:color w:val="1D1B11" w:themeColor="background2" w:themeShade="1A"/>
-                <w:sz w:val="18"/>
-                <w:szCs w:val="18"/>
-              </w:rPr>
-              <w:t>SBdP</w:t>
-            </w:r>
-            <w:proofErr w:type="spellEnd"/>
-            <w:r>
-              <w:rPr>
-                <w:rFonts w:ascii="Tahoma" w:hAnsi="Tahoma" w:cs="Tahoma"/>
-                <w:color w:val="1D1B11" w:themeColor="background2" w:themeShade="1A"/>
-                <w:sz w:val="18"/>
-                <w:szCs w:val="18"/>
-              </w:rPr>
-              <w:t>)</w:t>
+            <w:r>
+              <w:rPr>
+                <w:rFonts w:ascii="Tahoma" w:hAnsi="Tahoma" w:cs="Tahoma"/>
+                <w:color w:val="1D1B11" w:themeColor="background2" w:themeShade="1A"/>
+                <w:sz w:val="18"/>
+                <w:szCs w:val="18"/>
+              </w:rPr>
+              <w:t>Seni  Budaya  dan Prakarya (SBdP)</w:t>
             </w:r>
           </w:p>
         </w:tc>
@@ -14816,47 +13702,7 @@
                 <w:sz w:val="18"/>
                 <w:szCs w:val="18"/>
               </w:rPr>
-              <w:t xml:space="preserve">Pendidikan </w:t>
-            </w:r>
-            <w:proofErr w:type="spellStart"/>
-            <w:r>
-              <w:rPr>
-                <w:rFonts w:ascii="Tahoma" w:hAnsi="Tahoma" w:cs="Tahoma"/>
-                <w:color w:val="1D1B11" w:themeColor="background2" w:themeShade="1A"/>
-                <w:sz w:val="18"/>
-                <w:szCs w:val="18"/>
-              </w:rPr>
-              <w:t>Jasmani</w:t>
-            </w:r>
-            <w:proofErr w:type="spellEnd"/>
-            <w:r>
-              <w:rPr>
-                <w:rFonts w:ascii="Tahoma" w:hAnsi="Tahoma" w:cs="Tahoma"/>
-                <w:color w:val="1D1B11" w:themeColor="background2" w:themeShade="1A"/>
-                <w:sz w:val="18"/>
-                <w:szCs w:val="18"/>
-              </w:rPr>
-              <w:t xml:space="preserve">  </w:t>
-            </w:r>
-            <w:proofErr w:type="spellStart"/>
-            <w:r>
-              <w:rPr>
-                <w:rFonts w:ascii="Tahoma" w:hAnsi="Tahoma" w:cs="Tahoma"/>
-                <w:color w:val="1D1B11" w:themeColor="background2" w:themeShade="1A"/>
-                <w:sz w:val="18"/>
-                <w:szCs w:val="18"/>
-              </w:rPr>
-              <w:t>Olahraga</w:t>
-            </w:r>
-            <w:proofErr w:type="spellEnd"/>
-            <w:r>
-              <w:rPr>
-                <w:rFonts w:ascii="Tahoma" w:hAnsi="Tahoma" w:cs="Tahoma"/>
-                <w:color w:val="1D1B11" w:themeColor="background2" w:themeShade="1A"/>
-                <w:sz w:val="18"/>
-                <w:szCs w:val="18"/>
-              </w:rPr>
-              <w:t xml:space="preserve">  dan Kesehatan (PJOK)</w:t>
+              <w:t>Pendidikan Jasmani  Olahraga  dan Kesehatan (PJOK)</w:t>
             </w:r>
           </w:p>
         </w:tc>
@@ -16466,7 +15312,6 @@
                 <w:szCs w:val="16"/>
               </w:rPr>
             </w:pPr>
-            <w:proofErr w:type="spellStart"/>
             <w:r>
               <w:rPr>
                 <w:rFonts w:ascii="Tahoma" w:hAnsi="Tahoma" w:cs="Tahoma"/>
@@ -16474,29 +15319,8 @@
                 <w:sz w:val="16"/>
                 <w:szCs w:val="16"/>
               </w:rPr>
-              <w:t>Muatan</w:t>
-            </w:r>
-            <w:proofErr w:type="spellEnd"/>
-            <w:r>
-              <w:rPr>
-                <w:rFonts w:ascii="Tahoma" w:hAnsi="Tahoma" w:cs="Tahoma"/>
-                <w:color w:val="1D1B11" w:themeColor="background2" w:themeShade="1A"/>
-                <w:sz w:val="16"/>
-                <w:szCs w:val="16"/>
-              </w:rPr>
-              <w:t xml:space="preserve"> </w:t>
-            </w:r>
-            <w:proofErr w:type="spellStart"/>
-            <w:r>
-              <w:rPr>
-                <w:rFonts w:ascii="Tahoma" w:hAnsi="Tahoma" w:cs="Tahoma"/>
-                <w:color w:val="1D1B11" w:themeColor="background2" w:themeShade="1A"/>
-                <w:sz w:val="16"/>
-                <w:szCs w:val="16"/>
-              </w:rPr>
-              <w:t>Lokal</w:t>
-            </w:r>
-            <w:proofErr w:type="spellEnd"/>
+              <w:t>Muatan Lokal</w:t>
+            </w:r>
           </w:p>
         </w:tc>
       </w:tr>
@@ -18170,19 +16994,8 @@
                 <w:sz w:val="18"/>
                 <w:szCs w:val="18"/>
               </w:rPr>
-              <w:t xml:space="preserve">Bahasa </w:t>
-            </w:r>
-            <w:proofErr w:type="spellStart"/>
-            <w:r>
-              <w:rPr>
-                <w:rFonts w:ascii="Tahoma" w:hAnsi="Tahoma" w:cs="Tahoma"/>
-                <w:color w:val="1D1B11" w:themeColor="background2" w:themeShade="1A"/>
-                <w:sz w:val="18"/>
-                <w:szCs w:val="18"/>
-              </w:rPr>
-              <w:t>Inggris</w:t>
-            </w:r>
-            <w:proofErr w:type="spellEnd"/>
+              <w:t>Bahasa Inggris</w:t>
+            </w:r>
           </w:p>
         </w:tc>
         <w:tc>
@@ -21416,7 +20229,6 @@
           <w:szCs w:val="18"/>
         </w:rPr>
       </w:pPr>
-      <w:proofErr w:type="spellStart"/>
       <w:r>
         <w:rPr>
           <w:rFonts w:ascii="Tahoma" w:hAnsi="Tahoma" w:cs="Tahoma"/>
@@ -21428,7 +20240,6 @@
         <w:lastRenderedPageBreak/>
         <w:t>Ekstrakurikuler</w:t>
       </w:r>
-      <w:proofErr w:type="spellEnd"/>
     </w:p>
     <w:p>
       <w:pPr>
@@ -21510,40 +20321,16 @@
                 <w:szCs w:val="18"/>
               </w:rPr>
             </w:pPr>
-            <w:proofErr w:type="spellStart"/>
-            <w:r>
-              <w:rPr>
-                <w:rFonts w:ascii="Tahoma" w:hAnsi="Tahoma" w:cs="Tahoma"/>
-                <w:b/>
-                <w:color w:val="1D1B11" w:themeColor="background2" w:themeShade="1A"/>
-                <w:sz w:val="18"/>
-                <w:szCs w:val="18"/>
-              </w:rPr>
-              <w:t>Kegiatan</w:t>
-            </w:r>
-            <w:proofErr w:type="spellEnd"/>
-            <w:r>
-              <w:rPr>
-                <w:rFonts w:ascii="Tahoma" w:hAnsi="Tahoma" w:cs="Tahoma"/>
-                <w:b/>
-                <w:color w:val="1D1B11" w:themeColor="background2" w:themeShade="1A"/>
-                <w:sz w:val="18"/>
-                <w:szCs w:val="18"/>
-              </w:rPr>
-              <w:t xml:space="preserve"> </w:t>
-            </w:r>
-            <w:proofErr w:type="spellStart"/>
-            <w:r>
-              <w:rPr>
-                <w:rFonts w:ascii="Tahoma" w:hAnsi="Tahoma" w:cs="Tahoma"/>
-                <w:b/>
-                <w:color w:val="1D1B11" w:themeColor="background2" w:themeShade="1A"/>
-                <w:sz w:val="18"/>
-                <w:szCs w:val="18"/>
-              </w:rPr>
-              <w:t>Ekstrakurikuler</w:t>
-            </w:r>
-            <w:proofErr w:type="spellEnd"/>
+            <w:r>
+              <w:rPr>
+                <w:rFonts w:ascii="Tahoma" w:hAnsi="Tahoma" w:cs="Tahoma"/>
+                <w:b/>
+                <w:color w:val="1D1B11" w:themeColor="background2" w:themeShade="1A"/>
+                <w:sz w:val="18"/>
+                <w:szCs w:val="18"/>
+              </w:rPr>
+              <w:t>Kegiatan Ekstrakurikuler</w:t>
+            </w:r>
           </w:p>
         </w:tc>
         <w:tc>
@@ -21565,7 +20352,6 @@
                 <w:szCs w:val="18"/>
               </w:rPr>
             </w:pPr>
-            <w:proofErr w:type="spellStart"/>
             <w:r>
               <w:rPr>
                 <w:rFonts w:ascii="Tahoma" w:hAnsi="Tahoma" w:cs="Tahoma"/>
@@ -21576,7 +20362,6 @@
               </w:rPr>
               <w:t>Capaian</w:t>
             </w:r>
-            <w:proofErr w:type="spellEnd"/>
           </w:p>
         </w:tc>
       </w:tr>
@@ -21628,25 +20413,14 @@
                 <w:szCs w:val="18"/>
               </w:rPr>
             </w:pPr>
-            <w:proofErr w:type="spellStart"/>
-            <w:r>
-              <w:rPr>
-                <w:rFonts w:ascii="Tahoma" w:hAnsi="Tahoma" w:cs="Tahoma"/>
-                <w:color w:val="1D1B11" w:themeColor="background2" w:themeShade="1A"/>
-                <w:sz w:val="18"/>
-                <w:szCs w:val="18"/>
-              </w:rPr>
-              <w:t>Praja</w:t>
-            </w:r>
-            <w:proofErr w:type="spellEnd"/>
-            <w:r>
-              <w:rPr>
-                <w:rFonts w:ascii="Tahoma" w:hAnsi="Tahoma" w:cs="Tahoma"/>
-                <w:color w:val="1D1B11" w:themeColor="background2" w:themeShade="1A"/>
-                <w:sz w:val="18"/>
-                <w:szCs w:val="18"/>
-              </w:rPr>
-              <w:t xml:space="preserve"> Muda Karana</w:t>
+            <w:r>
+              <w:rPr>
+                <w:rFonts w:ascii="Tahoma" w:hAnsi="Tahoma" w:cs="Tahoma"/>
+                <w:color w:val="1D1B11" w:themeColor="background2" w:themeShade="1A"/>
+                <w:sz w:val="18"/>
+                <w:szCs w:val="18"/>
+              </w:rPr>
+              <w:t>Praja Muda Karana</w:t>
             </w:r>
             <w:r>
               <w:rPr>
@@ -21664,27 +20438,7 @@
                 <w:sz w:val="18"/>
                 <w:szCs w:val="18"/>
               </w:rPr>
-              <w:t>(</w:t>
-            </w:r>
-            <w:proofErr w:type="spellStart"/>
-            <w:r>
-              <w:rPr>
-                <w:rFonts w:ascii="Tahoma" w:hAnsi="Tahoma" w:cs="Tahoma"/>
-                <w:color w:val="1D1B11" w:themeColor="background2" w:themeShade="1A"/>
-                <w:sz w:val="18"/>
-                <w:szCs w:val="18"/>
-              </w:rPr>
-              <w:t>Pramuka</w:t>
-            </w:r>
-            <w:proofErr w:type="spellEnd"/>
-            <w:r>
-              <w:rPr>
-                <w:rFonts w:ascii="Tahoma" w:hAnsi="Tahoma" w:cs="Tahoma"/>
-                <w:color w:val="1D1B11" w:themeColor="background2" w:themeShade="1A"/>
-                <w:sz w:val="18"/>
-                <w:szCs w:val="18"/>
-              </w:rPr>
-              <w:t>)</w:t>
+              <w:t>(Pramuka)</w:t>
             </w:r>
           </w:p>
         </w:tc>
@@ -22049,7 +20803,6 @@
           <w:szCs w:val="18"/>
         </w:rPr>
       </w:pPr>
-      <w:proofErr w:type="spellStart"/>
       <w:r>
         <w:rPr>
           <w:rFonts w:ascii="Tahoma" w:hAnsi="Tahoma" w:cs="Tahoma"/>
@@ -22058,18 +20811,7 @@
           <w:sz w:val="18"/>
           <w:szCs w:val="18"/>
         </w:rPr>
-        <w:t>Catatan</w:t>
-      </w:r>
-      <w:proofErr w:type="spellEnd"/>
-      <w:r>
-        <w:rPr>
-          <w:rFonts w:ascii="Tahoma" w:hAnsi="Tahoma" w:cs="Tahoma"/>
-          <w:b/>
-          <w:color w:val="1D1B11" w:themeColor="background2" w:themeShade="1A"/>
-          <w:sz w:val="18"/>
-          <w:szCs w:val="18"/>
-        </w:rPr>
-        <w:t xml:space="preserve"> Guru</w:t>
+        <w:t>Catatan Guru</w:t>
       </w:r>
     </w:p>
     <w:tbl>
@@ -22113,17 +20855,15 @@
                 <w:szCs w:val="18"/>
               </w:rPr>
             </w:pPr>
-            <w:proofErr w:type="spellStart"/>
-            <w:r>
-              <w:rPr>
-                <w:rFonts w:ascii="Tahoma" w:hAnsi="Tahoma" w:cs="Tahoma"/>
-                <w:color w:val="1D1B11" w:themeColor="background2" w:themeShade="1A"/>
-                <w:sz w:val="18"/>
-                <w:szCs w:val="18"/>
-              </w:rPr>
-              <w:t>Tingkatkan</w:t>
-            </w:r>
-            <w:proofErr w:type="spellEnd"/>
+            <w:r>
+              <w:rPr>
+                <w:rFonts w:ascii="Tahoma" w:hAnsi="Tahoma" w:cs="Tahoma"/>
+                <w:color w:val="1D1B11" w:themeColor="background2" w:themeShade="1A"/>
+                <w:sz w:val="18"/>
+                <w:szCs w:val="18"/>
+              </w:rPr>
+              <w:t>Tingkatkan terus prestasimu</w:t>
+            </w:r>
             <w:r>
               <w:rPr>
                 <w:rFonts w:ascii="Tahoma" w:hAnsi="Tahoma" w:cs="Tahoma"/>
@@ -22133,134 +20873,14 @@
               </w:rPr>
               <w:t xml:space="preserve"> </w:t>
             </w:r>
-            <w:proofErr w:type="spellStart"/>
-            <w:r>
-              <w:rPr>
-                <w:rFonts w:ascii="Tahoma" w:hAnsi="Tahoma" w:cs="Tahoma"/>
-                <w:color w:val="1D1B11" w:themeColor="background2" w:themeShade="1A"/>
-                <w:sz w:val="18"/>
-                <w:szCs w:val="18"/>
-              </w:rPr>
-              <w:t>terus</w:t>
-            </w:r>
-            <w:proofErr w:type="spellEnd"/>
-            <w:r>
-              <w:rPr>
-                <w:rFonts w:ascii="Tahoma" w:hAnsi="Tahoma" w:cs="Tahoma"/>
-                <w:color w:val="1D1B11" w:themeColor="background2" w:themeShade="1A"/>
-                <w:sz w:val="18"/>
-                <w:szCs w:val="18"/>
-              </w:rPr>
-              <w:t xml:space="preserve"> </w:t>
-            </w:r>
-            <w:proofErr w:type="spellStart"/>
-            <w:r>
-              <w:rPr>
-                <w:rFonts w:ascii="Tahoma" w:hAnsi="Tahoma" w:cs="Tahoma"/>
-                <w:color w:val="1D1B11" w:themeColor="background2" w:themeShade="1A"/>
-                <w:sz w:val="18"/>
-                <w:szCs w:val="18"/>
-              </w:rPr>
-              <w:t>prestasimu</w:t>
-            </w:r>
-            <w:proofErr w:type="spellEnd"/>
-            <w:r>
-              <w:rPr>
-                <w:rFonts w:ascii="Tahoma" w:hAnsi="Tahoma" w:cs="Tahoma"/>
-                <w:color w:val="1D1B11" w:themeColor="background2" w:themeShade="1A"/>
-                <w:sz w:val="18"/>
-                <w:szCs w:val="18"/>
-              </w:rPr>
-              <w:t xml:space="preserve"> </w:t>
-            </w:r>
-            <w:r>
-              <w:rPr>
-                <w:rFonts w:ascii="Tahoma" w:hAnsi="Tahoma" w:cs="Tahoma"/>
-                <w:color w:val="1D1B11" w:themeColor="background2" w:themeShade="1A"/>
-                <w:sz w:val="18"/>
-                <w:szCs w:val="18"/>
-              </w:rPr>
-              <w:t xml:space="preserve"> </w:t>
-            </w:r>
-            <w:proofErr w:type="spellStart"/>
-            <w:r>
-              <w:rPr>
-                <w:rFonts w:ascii="Tahoma" w:hAnsi="Tahoma" w:cs="Tahoma"/>
-                <w:color w:val="1D1B11" w:themeColor="background2" w:themeShade="1A"/>
-                <w:sz w:val="18"/>
-                <w:szCs w:val="18"/>
-              </w:rPr>
-              <w:t>belajar</w:t>
-            </w:r>
-            <w:proofErr w:type="spellEnd"/>
-            <w:r>
-              <w:rPr>
-                <w:rFonts w:ascii="Tahoma" w:hAnsi="Tahoma" w:cs="Tahoma"/>
-                <w:color w:val="1D1B11" w:themeColor="background2" w:themeShade="1A"/>
-                <w:sz w:val="18"/>
-                <w:szCs w:val="18"/>
-              </w:rPr>
-              <w:t xml:space="preserve"> </w:t>
-            </w:r>
-            <w:proofErr w:type="spellStart"/>
-            <w:r>
-              <w:rPr>
-                <w:rFonts w:ascii="Tahoma" w:hAnsi="Tahoma" w:cs="Tahoma"/>
-                <w:color w:val="1D1B11" w:themeColor="background2" w:themeShade="1A"/>
-                <w:sz w:val="18"/>
-                <w:szCs w:val="18"/>
-              </w:rPr>
-              <w:t>lebih</w:t>
-            </w:r>
-            <w:proofErr w:type="spellEnd"/>
-            <w:r>
-              <w:rPr>
-                <w:rFonts w:ascii="Tahoma" w:hAnsi="Tahoma" w:cs="Tahoma"/>
-                <w:color w:val="1D1B11" w:themeColor="background2" w:themeShade="1A"/>
-                <w:sz w:val="18"/>
-                <w:szCs w:val="18"/>
-              </w:rPr>
-              <w:t xml:space="preserve"> </w:t>
-            </w:r>
-            <w:proofErr w:type="spellStart"/>
-            <w:r>
-              <w:rPr>
-                <w:rFonts w:ascii="Tahoma" w:hAnsi="Tahoma" w:cs="Tahoma"/>
-                <w:color w:val="1D1B11" w:themeColor="background2" w:themeShade="1A"/>
-                <w:sz w:val="18"/>
-                <w:szCs w:val="18"/>
-              </w:rPr>
-              <w:t>giat</w:t>
-            </w:r>
-            <w:proofErr w:type="spellEnd"/>
-            <w:r>
-              <w:rPr>
-                <w:rFonts w:ascii="Tahoma" w:hAnsi="Tahoma" w:cs="Tahoma"/>
-                <w:color w:val="1D1B11" w:themeColor="background2" w:themeShade="1A"/>
-                <w:sz w:val="18"/>
-                <w:szCs w:val="18"/>
-              </w:rPr>
-              <w:t xml:space="preserve"> </w:t>
-            </w:r>
-            <w:proofErr w:type="spellStart"/>
-            <w:r>
-              <w:rPr>
-                <w:rFonts w:ascii="Tahoma" w:hAnsi="Tahoma" w:cs="Tahoma"/>
-                <w:color w:val="1D1B11" w:themeColor="background2" w:themeShade="1A"/>
-                <w:sz w:val="18"/>
-                <w:szCs w:val="18"/>
-              </w:rPr>
-              <w:t>lagi</w:t>
-            </w:r>
-            <w:proofErr w:type="spellEnd"/>
-            <w:r>
-              <w:rPr>
-                <w:rFonts w:ascii="Tahoma" w:hAnsi="Tahoma" w:cs="Tahoma"/>
-                <w:color w:val="1D1B11" w:themeColor="background2" w:themeShade="1A"/>
-                <w:sz w:val="18"/>
-                <w:szCs w:val="18"/>
-              </w:rPr>
-              <w:t>!</w:t>
+            <w:r>
+              <w:rPr>
+                <w:rFonts w:ascii="Tahoma" w:hAnsi="Tahoma" w:cs="Tahoma"/>
+                <w:color w:val="1D1B11" w:themeColor="background2" w:themeShade="1A"/>
+                <w:sz w:val="18"/>
+                <w:szCs w:val="18"/>
+              </w:rPr>
+              <w:t xml:space="preserve"> belajar lebih giat lagi!</w:t>
             </w:r>
           </w:p>
           <w:p>
@@ -22274,18 +20894,26 @@
                 <w:szCs w:val="18"/>
               </w:rPr>
             </w:pPr>
-            <w:proofErr w:type="spellStart"/>
-            <w:r>
-              <w:rPr>
-                <w:rFonts w:ascii="Tahoma" w:hAnsi="Tahoma" w:cs="Tahoma"/>
-                <w:b/>
-                <w:color w:val="1D1B11" w:themeColor="background2" w:themeShade="1A"/>
-                <w:sz w:val="18"/>
-                <w:szCs w:val="18"/>
-              </w:rPr>
-              <w:t>Peringkat</w:t>
-            </w:r>
-            <w:proofErr w:type="spellEnd"/>
+            <w:r>
+              <w:rPr>
+                <w:rFonts w:ascii="Tahoma" w:hAnsi="Tahoma" w:cs="Tahoma"/>
+                <w:b/>
+                <w:color w:val="1D1B11" w:themeColor="background2" w:themeShade="1A"/>
+                <w:sz w:val="18"/>
+                <w:szCs w:val="18"/>
+              </w:rPr>
+              <w:t xml:space="preserve">Peringkat </w:t>
+            </w:r>
+            <w:r>
+              <w:rPr>
+                <w:rFonts w:ascii="Tahoma" w:hAnsi="Tahoma" w:cs="Tahoma"/>
+                <w:b/>
+                <w:color w:val="1D1B11" w:themeColor="background2" w:themeShade="1A"/>
+                <w:sz w:val="18"/>
+                <w:szCs w:val="18"/>
+              </w:rPr>
+              <w:t>ke-</w:t>
+            </w:r>
             <w:r>
               <w:rPr>
                 <w:rFonts w:ascii="Tahoma" w:hAnsi="Tahoma" w:cs="Tahoma"/>
@@ -22296,32 +20924,69 @@
               </w:rPr>
               <w:t xml:space="preserve"> </w:t>
             </w:r>
-            <w:proofErr w:type="spellStart"/>
-            <w:r>
-              <w:rPr>
-                <w:rFonts w:ascii="Tahoma" w:hAnsi="Tahoma" w:cs="Tahoma"/>
-                <w:b/>
-                <w:color w:val="1D1B11" w:themeColor="background2" w:themeShade="1A"/>
-                <w:sz w:val="18"/>
-                <w:szCs w:val="18"/>
-              </w:rPr>
-              <w:t>ke</w:t>
-            </w:r>
-            <w:proofErr w:type="spellEnd"/>
-            <w:r>
-              <w:rPr>
-                <w:rFonts w:ascii="Tahoma" w:hAnsi="Tahoma" w:cs="Tahoma"/>
-                <w:b/>
-                <w:color w:val="1D1B11" w:themeColor="background2" w:themeShade="1A"/>
-                <w:sz w:val="18"/>
-                <w:szCs w:val="18"/>
-              </w:rPr>
-              <w:t>-</w:t>
-            </w:r>
-            <w:r>
-              <w:rPr>
-                <w:rFonts w:ascii="Tahoma" w:hAnsi="Tahoma" w:cs="Tahoma"/>
-                <w:b/>
+            <w:r>
+              <w:rPr>
+                <w:rFonts w:ascii="Tahoma" w:hAnsi="Tahoma" w:cs="Tahoma"/>
+                <w:b/>
+                <w:color w:val="1D1B11" w:themeColor="background2" w:themeShade="1A"/>
+                <w:sz w:val="18"/>
+                <w:szCs w:val="18"/>
+              </w:rPr>
+              <w:fldChar w:fldCharType="begin"/>
+            </w:r>
+            <w:r>
+              <w:rPr>
+                <w:rFonts w:ascii="Tahoma" w:hAnsi="Tahoma" w:cs="Tahoma"/>
+                <w:b/>
+                <w:color w:val="1D1B11" w:themeColor="background2" w:themeShade="1A"/>
+                <w:sz w:val="18"/>
+                <w:szCs w:val="18"/>
+              </w:rPr>
+              <w:instrText xml:space="preserve"> MERGEFIELD "Peringkat" </w:instrText>
+            </w:r>
+            <w:r>
+              <w:rPr>
+                <w:rFonts w:ascii="Tahoma" w:hAnsi="Tahoma" w:cs="Tahoma"/>
+                <w:b/>
+                <w:color w:val="1D1B11" w:themeColor="background2" w:themeShade="1A"/>
+                <w:sz w:val="18"/>
+                <w:szCs w:val="18"/>
+              </w:rPr>
+              <w:fldChar w:fldCharType="separate"/>
+            </w:r>
+            <w:r>
+              <w:rPr>
+                <w:rFonts w:ascii="Tahoma" w:hAnsi="Tahoma" w:cs="Tahoma"/>
+                <w:b/>
+                <w:noProof/>
+                <w:color w:val="1D1B11" w:themeColor="background2" w:themeShade="1A"/>
+                <w:sz w:val="18"/>
+                <w:szCs w:val="18"/>
+              </w:rPr>
+              <w:t>«Peringkat»</w:t>
+            </w:r>
+            <w:r>
+              <w:rPr>
+                <w:rFonts w:ascii="Tahoma" w:hAnsi="Tahoma" w:cs="Tahoma"/>
+                <w:b/>
+                <w:color w:val="1D1B11" w:themeColor="background2" w:themeShade="1A"/>
+                <w:sz w:val="18"/>
+                <w:szCs w:val="18"/>
+              </w:rPr>
+              <w:fldChar w:fldCharType="end"/>
+            </w:r>
+            <w:r>
+              <w:rPr>
+                <w:rFonts w:ascii="Tahoma" w:hAnsi="Tahoma" w:cs="Tahoma"/>
+                <w:color w:val="1D1B11" w:themeColor="background2" w:themeShade="1A"/>
+                <w:sz w:val="18"/>
+                <w:szCs w:val="18"/>
+              </w:rPr>
+              <w:t xml:space="preserve"> dari</w:t>
+            </w:r>
+            <w:r>
+              <w:rPr>
+                <w:rFonts w:ascii="Tahoma" w:hAnsi="Tahoma" w:cs="Tahoma"/>
                 <w:color w:val="1D1B11" w:themeColor="background2" w:themeShade="1A"/>
                 <w:sz w:val="18"/>
                 <w:szCs w:val="18"/>
@@ -22331,48 +20996,43 @@
             <w:r>
               <w:rPr>
                 <w:rFonts w:ascii="Tahoma" w:hAnsi="Tahoma" w:cs="Tahoma"/>
-                <w:b/>
-                <w:color w:val="1D1B11" w:themeColor="background2" w:themeShade="1A"/>
-                <w:sz w:val="18"/>
-                <w:szCs w:val="18"/>
-              </w:rPr>
-              <w:fldChar w:fldCharType="begin"/>
-            </w:r>
-            <w:r>
-              <w:rPr>
-                <w:rFonts w:ascii="Tahoma" w:hAnsi="Tahoma" w:cs="Tahoma"/>
-                <w:b/>
-                <w:color w:val="1D1B11" w:themeColor="background2" w:themeShade="1A"/>
-                <w:sz w:val="18"/>
-                <w:szCs w:val="18"/>
-              </w:rPr>
-              <w:instrText xml:space="preserve"> MERGEFIELD "Peringkat" </w:instrText>
-            </w:r>
-            <w:r>
-              <w:rPr>
-                <w:rFonts w:ascii="Tahoma" w:hAnsi="Tahoma" w:cs="Tahoma"/>
-                <w:b/>
-                <w:color w:val="1D1B11" w:themeColor="background2" w:themeShade="1A"/>
-                <w:sz w:val="18"/>
-                <w:szCs w:val="18"/>
-              </w:rPr>
-              <w:fldChar w:fldCharType="separate"/>
-            </w:r>
-            <w:r>
-              <w:rPr>
-                <w:rFonts w:ascii="Tahoma" w:hAnsi="Tahoma" w:cs="Tahoma"/>
-                <w:b/>
-                <w:noProof/>
-                <w:color w:val="1D1B11" w:themeColor="background2" w:themeShade="1A"/>
-                <w:sz w:val="18"/>
-                <w:szCs w:val="18"/>
-              </w:rPr>
-              <w:t>«Peringkat»</w:t>
-            </w:r>
-            <w:r>
-              <w:rPr>
-                <w:rFonts w:ascii="Tahoma" w:hAnsi="Tahoma" w:cs="Tahoma"/>
-                <w:b/>
+                <w:color w:val="1D1B11" w:themeColor="background2" w:themeShade="1A"/>
+                <w:sz w:val="18"/>
+                <w:szCs w:val="18"/>
+              </w:rPr>
+              <w:fldChar w:fldCharType="begin"/>
+            </w:r>
+            <w:r>
+              <w:rPr>
+                <w:rFonts w:ascii="Tahoma" w:hAnsi="Tahoma" w:cs="Tahoma"/>
+                <w:color w:val="1D1B11" w:themeColor="background2" w:themeShade="1A"/>
+                <w:sz w:val="18"/>
+                <w:szCs w:val="18"/>
+              </w:rPr>
+              <w:instrText xml:space="preserve"> MERGEFIELD jlh </w:instrText>
+            </w:r>
+            <w:r>
+              <w:rPr>
+                <w:rFonts w:ascii="Tahoma" w:hAnsi="Tahoma" w:cs="Tahoma"/>
+                <w:color w:val="1D1B11" w:themeColor="background2" w:themeShade="1A"/>
+                <w:sz w:val="18"/>
+                <w:szCs w:val="18"/>
+              </w:rPr>
+              <w:fldChar w:fldCharType="separate"/>
+            </w:r>
+            <w:r>
+              <w:rPr>
+                <w:rFonts w:ascii="Tahoma" w:hAnsi="Tahoma" w:cs="Tahoma"/>
+                <w:noProof/>
+                <w:color w:val="1D1B11" w:themeColor="background2" w:themeShade="1A"/>
+                <w:sz w:val="18"/>
+                <w:szCs w:val="18"/>
+              </w:rPr>
+              <w:t>«jlh»</w:t>
+            </w:r>
+            <w:r>
+              <w:rPr>
+                <w:rFonts w:ascii="Tahoma" w:hAnsi="Tahoma" w:cs="Tahoma"/>
                 <w:color w:val="1D1B11" w:themeColor="background2" w:themeShade="1A"/>
                 <w:sz w:val="18"/>
                 <w:szCs w:val="18"/>
@@ -22388,82 +21048,6 @@
               </w:rPr>
               <w:t xml:space="preserve"> </w:t>
             </w:r>
-            <w:proofErr w:type="spellStart"/>
-            <w:r>
-              <w:rPr>
-                <w:rFonts w:ascii="Tahoma" w:hAnsi="Tahoma" w:cs="Tahoma"/>
-                <w:color w:val="1D1B11" w:themeColor="background2" w:themeShade="1A"/>
-                <w:sz w:val="18"/>
-                <w:szCs w:val="18"/>
-              </w:rPr>
-              <w:t>dari</w:t>
-            </w:r>
-            <w:proofErr w:type="spellEnd"/>
-            <w:r>
-              <w:rPr>
-                <w:rFonts w:ascii="Tahoma" w:hAnsi="Tahoma" w:cs="Tahoma"/>
-                <w:color w:val="1D1B11" w:themeColor="background2" w:themeShade="1A"/>
-                <w:sz w:val="18"/>
-                <w:szCs w:val="18"/>
-              </w:rPr>
-              <w:t xml:space="preserve"> </w:t>
-            </w:r>
-            <w:r>
-              <w:rPr>
-                <w:rFonts w:ascii="Tahoma" w:hAnsi="Tahoma" w:cs="Tahoma"/>
-                <w:color w:val="1D1B11" w:themeColor="background2" w:themeShade="1A"/>
-                <w:sz w:val="18"/>
-                <w:szCs w:val="18"/>
-              </w:rPr>
-              <w:fldChar w:fldCharType="begin"/>
-            </w:r>
-            <w:r>
-              <w:rPr>
-                <w:rFonts w:ascii="Tahoma" w:hAnsi="Tahoma" w:cs="Tahoma"/>
-                <w:color w:val="1D1B11" w:themeColor="background2" w:themeShade="1A"/>
-                <w:sz w:val="18"/>
-                <w:szCs w:val="18"/>
-              </w:rPr>
-              <w:instrText xml:space="preserve"> MERGEFIELD jlh </w:instrText>
-            </w:r>
-            <w:r>
-              <w:rPr>
-                <w:rFonts w:ascii="Tahoma" w:hAnsi="Tahoma" w:cs="Tahoma"/>
-                <w:color w:val="1D1B11" w:themeColor="background2" w:themeShade="1A"/>
-                <w:sz w:val="18"/>
-                <w:szCs w:val="18"/>
-              </w:rPr>
-              <w:fldChar w:fldCharType="separate"/>
-            </w:r>
-            <w:r>
-              <w:rPr>
-                <w:rFonts w:ascii="Tahoma" w:hAnsi="Tahoma" w:cs="Tahoma"/>
-                <w:noProof/>
-                <w:color w:val="1D1B11" w:themeColor="background2" w:themeShade="1A"/>
-                <w:sz w:val="18"/>
-                <w:szCs w:val="18"/>
-              </w:rPr>
-              <w:t>«jlh»</w:t>
-            </w:r>
-            <w:r>
-              <w:rPr>
-                <w:rFonts w:ascii="Tahoma" w:hAnsi="Tahoma" w:cs="Tahoma"/>
-                <w:color w:val="1D1B11" w:themeColor="background2" w:themeShade="1A"/>
-                <w:sz w:val="18"/>
-                <w:szCs w:val="18"/>
-              </w:rPr>
-              <w:fldChar w:fldCharType="end"/>
-            </w:r>
-            <w:r>
-              <w:rPr>
-                <w:rFonts w:ascii="Tahoma" w:hAnsi="Tahoma" w:cs="Tahoma"/>
-                <w:color w:val="1D1B11" w:themeColor="background2" w:themeShade="1A"/>
-                <w:sz w:val="18"/>
-                <w:szCs w:val="18"/>
-              </w:rPr>
-              <w:t xml:space="preserve"> </w:t>
-            </w:r>
-            <w:proofErr w:type="spellStart"/>
             <w:r>
               <w:rPr>
                 <w:rFonts w:ascii="Tahoma" w:hAnsi="Tahoma" w:cs="Tahoma"/>
@@ -22473,7 +21057,6 @@
               </w:rPr>
               <w:t>siswa</w:t>
             </w:r>
-            <w:proofErr w:type="spellEnd"/>
           </w:p>
           <w:p>
             <w:pPr>
@@ -22527,29 +21110,7 @@
           <w:sz w:val="18"/>
           <w:szCs w:val="18"/>
         </w:rPr>
-        <w:t xml:space="preserve">Tinggi dan </w:t>
-      </w:r>
-      <w:proofErr w:type="spellStart"/>
-      <w:r>
-        <w:rPr>
-          <w:rFonts w:ascii="Tahoma" w:hAnsi="Tahoma" w:cs="Tahoma"/>
-          <w:b/>
-          <w:color w:val="1D1B11" w:themeColor="background2" w:themeShade="1A"/>
-          <w:sz w:val="18"/>
-          <w:szCs w:val="18"/>
-        </w:rPr>
-        <w:t>Berat</w:t>
-      </w:r>
-      <w:proofErr w:type="spellEnd"/>
-      <w:r>
-        <w:rPr>
-          <w:rFonts w:ascii="Tahoma" w:hAnsi="Tahoma" w:cs="Tahoma"/>
-          <w:b/>
-          <w:color w:val="1D1B11" w:themeColor="background2" w:themeShade="1A"/>
-          <w:sz w:val="18"/>
-          <w:szCs w:val="18"/>
-        </w:rPr>
-        <w:t xml:space="preserve"> Badan</w:t>
+        <w:t>Tinggi dan Berat Badan</w:t>
       </w:r>
     </w:p>
     <w:p>
@@ -22632,40 +21193,16 @@
                 <w:szCs w:val="18"/>
               </w:rPr>
             </w:pPr>
-            <w:proofErr w:type="spellStart"/>
-            <w:r>
-              <w:rPr>
-                <w:rFonts w:ascii="Tahoma" w:hAnsi="Tahoma" w:cs="Tahoma"/>
-                <w:b/>
-                <w:color w:val="1D1B11" w:themeColor="background2" w:themeShade="1A"/>
-                <w:sz w:val="18"/>
-                <w:szCs w:val="18"/>
-              </w:rPr>
-              <w:t>Aspek</w:t>
-            </w:r>
-            <w:proofErr w:type="spellEnd"/>
-            <w:r>
-              <w:rPr>
-                <w:rFonts w:ascii="Tahoma" w:hAnsi="Tahoma" w:cs="Tahoma"/>
-                <w:b/>
-                <w:color w:val="1D1B11" w:themeColor="background2" w:themeShade="1A"/>
-                <w:sz w:val="18"/>
-                <w:szCs w:val="18"/>
-              </w:rPr>
-              <w:t xml:space="preserve"> yang </w:t>
-            </w:r>
-            <w:proofErr w:type="spellStart"/>
-            <w:r>
-              <w:rPr>
-                <w:rFonts w:ascii="Tahoma" w:hAnsi="Tahoma" w:cs="Tahoma"/>
-                <w:b/>
-                <w:color w:val="1D1B11" w:themeColor="background2" w:themeShade="1A"/>
-                <w:sz w:val="18"/>
-                <w:szCs w:val="18"/>
-              </w:rPr>
-              <w:t>dinilai</w:t>
-            </w:r>
-            <w:proofErr w:type="spellEnd"/>
+            <w:r>
+              <w:rPr>
+                <w:rFonts w:ascii="Tahoma" w:hAnsi="Tahoma" w:cs="Tahoma"/>
+                <w:b/>
+                <w:color w:val="1D1B11" w:themeColor="background2" w:themeShade="1A"/>
+                <w:sz w:val="18"/>
+                <w:szCs w:val="18"/>
+              </w:rPr>
+              <w:t>Aspek yang dinilai</w:t>
+            </w:r>
           </w:p>
         </w:tc>
         <w:tc>
@@ -22898,25 +21435,14 @@
                 <w:szCs w:val="18"/>
               </w:rPr>
             </w:pPr>
-            <w:proofErr w:type="spellStart"/>
-            <w:r>
-              <w:rPr>
-                <w:rFonts w:ascii="Tahoma" w:hAnsi="Tahoma" w:cs="Tahoma"/>
-                <w:color w:val="1D1B11" w:themeColor="background2" w:themeShade="1A"/>
-                <w:sz w:val="18"/>
-                <w:szCs w:val="18"/>
-              </w:rPr>
-              <w:t>Berat</w:t>
-            </w:r>
-            <w:proofErr w:type="spellEnd"/>
-            <w:r>
-              <w:rPr>
-                <w:rFonts w:ascii="Tahoma" w:hAnsi="Tahoma" w:cs="Tahoma"/>
-                <w:color w:val="1D1B11" w:themeColor="background2" w:themeShade="1A"/>
-                <w:sz w:val="18"/>
-                <w:szCs w:val="18"/>
-              </w:rPr>
-              <w:t xml:space="preserve"> Badan</w:t>
+            <w:r>
+              <w:rPr>
+                <w:rFonts w:ascii="Tahoma" w:hAnsi="Tahoma" w:cs="Tahoma"/>
+                <w:color w:val="1D1B11" w:themeColor="background2" w:themeShade="1A"/>
+                <w:sz w:val="18"/>
+                <w:szCs w:val="18"/>
+              </w:rPr>
+              <w:t>Berat Badan</w:t>
             </w:r>
           </w:p>
         </w:tc>
@@ -23044,7 +21570,6 @@
           <w:szCs w:val="18"/>
         </w:rPr>
       </w:pPr>
-      <w:proofErr w:type="spellStart"/>
       <w:r>
         <w:rPr>
           <w:rFonts w:ascii="Tahoma" w:hAnsi="Tahoma" w:cs="Tahoma"/>
@@ -23053,18 +21578,7 @@
           <w:sz w:val="18"/>
           <w:szCs w:val="18"/>
         </w:rPr>
-        <w:t>Kondisi</w:t>
-      </w:r>
-      <w:proofErr w:type="spellEnd"/>
-      <w:r>
-        <w:rPr>
-          <w:rFonts w:ascii="Tahoma" w:hAnsi="Tahoma" w:cs="Tahoma"/>
-          <w:b/>
-          <w:color w:val="1D1B11" w:themeColor="background2" w:themeShade="1A"/>
-          <w:sz w:val="18"/>
-          <w:szCs w:val="18"/>
-        </w:rPr>
-        <w:t xml:space="preserve"> Kesehatan</w:t>
+        <w:t>Kondisi Kesehatan</w:t>
       </w:r>
     </w:p>
     <w:tbl>
@@ -23134,40 +21648,16 @@
                 <w:szCs w:val="18"/>
               </w:rPr>
             </w:pPr>
-            <w:proofErr w:type="spellStart"/>
-            <w:r>
-              <w:rPr>
-                <w:rFonts w:ascii="Tahoma" w:hAnsi="Tahoma" w:cs="Tahoma"/>
-                <w:b/>
-                <w:color w:val="1D1B11" w:themeColor="background2" w:themeShade="1A"/>
-                <w:sz w:val="18"/>
-                <w:szCs w:val="18"/>
-              </w:rPr>
-              <w:t>Aspek</w:t>
-            </w:r>
-            <w:proofErr w:type="spellEnd"/>
-            <w:r>
-              <w:rPr>
-                <w:rFonts w:ascii="Tahoma" w:hAnsi="Tahoma" w:cs="Tahoma"/>
-                <w:b/>
-                <w:color w:val="1D1B11" w:themeColor="background2" w:themeShade="1A"/>
-                <w:sz w:val="18"/>
-                <w:szCs w:val="18"/>
-              </w:rPr>
-              <w:t xml:space="preserve"> </w:t>
-            </w:r>
-            <w:proofErr w:type="spellStart"/>
-            <w:r>
-              <w:rPr>
-                <w:rFonts w:ascii="Tahoma" w:hAnsi="Tahoma" w:cs="Tahoma"/>
-                <w:b/>
-                <w:color w:val="1D1B11" w:themeColor="background2" w:themeShade="1A"/>
-                <w:sz w:val="18"/>
-                <w:szCs w:val="18"/>
-              </w:rPr>
-              <w:t>Fisik</w:t>
-            </w:r>
-            <w:proofErr w:type="spellEnd"/>
+            <w:r>
+              <w:rPr>
+                <w:rFonts w:ascii="Tahoma" w:hAnsi="Tahoma" w:cs="Tahoma"/>
+                <w:b/>
+                <w:color w:val="1D1B11" w:themeColor="background2" w:themeShade="1A"/>
+                <w:sz w:val="18"/>
+                <w:szCs w:val="18"/>
+              </w:rPr>
+              <w:t>Aspek Fisik</w:t>
+            </w:r>
           </w:p>
         </w:tc>
         <w:tc>
@@ -23189,7 +21679,6 @@
                 <w:szCs w:val="18"/>
               </w:rPr>
             </w:pPr>
-            <w:proofErr w:type="spellStart"/>
             <w:r>
               <w:rPr>
                 <w:rFonts w:ascii="Tahoma" w:hAnsi="Tahoma" w:cs="Tahoma"/>
@@ -23200,7 +21689,6 @@
               </w:rPr>
               <w:t>Keterangan</w:t>
             </w:r>
-            <w:proofErr w:type="spellEnd"/>
           </w:p>
         </w:tc>
       </w:tr>
@@ -23252,7 +21740,6 @@
                 <w:szCs w:val="18"/>
               </w:rPr>
             </w:pPr>
-            <w:proofErr w:type="spellStart"/>
             <w:r>
               <w:rPr>
                 <w:rFonts w:ascii="Tahoma" w:hAnsi="Tahoma" w:cs="Tahoma"/>
@@ -23262,7 +21749,6 @@
               </w:rPr>
               <w:t>Pendengaran</w:t>
             </w:r>
-            <w:proofErr w:type="spellEnd"/>
           </w:p>
         </w:tc>
         <w:tc>
@@ -23379,7 +21865,6 @@
                 <w:szCs w:val="18"/>
               </w:rPr>
             </w:pPr>
-            <w:proofErr w:type="spellStart"/>
             <w:r>
               <w:rPr>
                 <w:rFonts w:ascii="Tahoma" w:hAnsi="Tahoma" w:cs="Tahoma"/>
@@ -23389,7 +21874,6 @@
               </w:rPr>
               <w:t>Penglihatan</w:t>
             </w:r>
-            <w:proofErr w:type="spellEnd"/>
           </w:p>
         </w:tc>
         <w:tc>
@@ -23631,7 +22115,6 @@
                 <w:szCs w:val="18"/>
               </w:rPr>
             </w:pPr>
-            <w:proofErr w:type="spellStart"/>
             <w:r>
               <w:rPr>
                 <w:rFonts w:ascii="Tahoma" w:hAnsi="Tahoma" w:cs="Tahoma"/>
@@ -23641,7 +22124,6 @@
               </w:rPr>
               <w:t>Lainnya</w:t>
             </w:r>
-            <w:proofErr w:type="spellEnd"/>
           </w:p>
         </w:tc>
         <w:tc>
@@ -23754,7 +22236,6 @@
           <w:szCs w:val="18"/>
         </w:rPr>
       </w:pPr>
-      <w:proofErr w:type="spellStart"/>
       <w:r>
         <w:rPr>
           <w:rFonts w:ascii="Tahoma" w:hAnsi="Tahoma" w:cs="Tahoma"/>
@@ -23765,7 +22246,6 @@
         </w:rPr>
         <w:t>Prestasi</w:t>
       </w:r>
-      <w:proofErr w:type="spellEnd"/>
     </w:p>
     <w:tbl>
       <w:tblPr>
@@ -23834,40 +22314,16 @@
                 <w:szCs w:val="18"/>
               </w:rPr>
             </w:pPr>
-            <w:proofErr w:type="spellStart"/>
-            <w:r>
-              <w:rPr>
-                <w:rFonts w:ascii="Tahoma" w:hAnsi="Tahoma" w:cs="Tahoma"/>
-                <w:b/>
-                <w:color w:val="1D1B11" w:themeColor="background2" w:themeShade="1A"/>
-                <w:sz w:val="18"/>
-                <w:szCs w:val="18"/>
-              </w:rPr>
-              <w:t>Jenis</w:t>
-            </w:r>
-            <w:proofErr w:type="spellEnd"/>
-            <w:r>
-              <w:rPr>
-                <w:rFonts w:ascii="Tahoma" w:hAnsi="Tahoma" w:cs="Tahoma"/>
-                <w:b/>
-                <w:color w:val="1D1B11" w:themeColor="background2" w:themeShade="1A"/>
-                <w:sz w:val="18"/>
-                <w:szCs w:val="18"/>
-              </w:rPr>
-              <w:t xml:space="preserve"> </w:t>
-            </w:r>
-            <w:proofErr w:type="spellStart"/>
-            <w:r>
-              <w:rPr>
-                <w:rFonts w:ascii="Tahoma" w:hAnsi="Tahoma" w:cs="Tahoma"/>
-                <w:b/>
-                <w:color w:val="1D1B11" w:themeColor="background2" w:themeShade="1A"/>
-                <w:sz w:val="18"/>
-                <w:szCs w:val="18"/>
-              </w:rPr>
-              <w:t>Prestasi</w:t>
-            </w:r>
-            <w:proofErr w:type="spellEnd"/>
+            <w:r>
+              <w:rPr>
+                <w:rFonts w:ascii="Tahoma" w:hAnsi="Tahoma" w:cs="Tahoma"/>
+                <w:b/>
+                <w:color w:val="1D1B11" w:themeColor="background2" w:themeShade="1A"/>
+                <w:sz w:val="18"/>
+                <w:szCs w:val="18"/>
+              </w:rPr>
+              <w:t>Jenis Prestasi</w:t>
+            </w:r>
           </w:p>
         </w:tc>
         <w:tc>
@@ -23889,7 +22345,6 @@
                 <w:szCs w:val="18"/>
               </w:rPr>
             </w:pPr>
-            <w:proofErr w:type="spellStart"/>
             <w:r>
               <w:rPr>
                 <w:rFonts w:ascii="Tahoma" w:hAnsi="Tahoma" w:cs="Tahoma"/>
@@ -23900,7 +22355,6 @@
               </w:rPr>
               <w:t>Keterangan</w:t>
             </w:r>
-            <w:proofErr w:type="spellEnd"/>
           </w:p>
         </w:tc>
       </w:tr>
@@ -24178,7 +22632,6 @@
           <w:szCs w:val="18"/>
         </w:rPr>
       </w:pPr>
-      <w:proofErr w:type="spellStart"/>
       <w:r>
         <w:rPr>
           <w:rFonts w:ascii="Tahoma" w:hAnsi="Tahoma" w:cs="Tahoma"/>
@@ -24189,7 +22642,6 @@
         </w:rPr>
         <w:t>Ketidakhadiran</w:t>
       </w:r>
-      <w:proofErr w:type="spellEnd"/>
     </w:p>
     <w:p>
       <w:pPr>
@@ -24271,7 +22723,6 @@
                 <w:szCs w:val="18"/>
               </w:rPr>
             </w:pPr>
-            <w:proofErr w:type="spellStart"/>
             <w:r>
               <w:rPr>
                 <w:rFonts w:ascii="Tahoma" w:hAnsi="Tahoma" w:cs="Tahoma"/>
@@ -24282,7 +22733,6 @@
               </w:rPr>
               <w:t>Ketidakhadiran</w:t>
             </w:r>
-            <w:proofErr w:type="spellEnd"/>
           </w:p>
         </w:tc>
         <w:tc>
@@ -24304,7 +22754,6 @@
                 <w:szCs w:val="18"/>
               </w:rPr>
             </w:pPr>
-            <w:proofErr w:type="spellStart"/>
             <w:r>
               <w:rPr>
                 <w:rFonts w:ascii="Tahoma" w:hAnsi="Tahoma" w:cs="Tahoma"/>
@@ -24315,7 +22764,6 @@
               </w:rPr>
               <w:t>Keterangan</w:t>
             </w:r>
-            <w:proofErr w:type="spellEnd"/>
           </w:p>
         </w:tc>
       </w:tr>
@@ -24367,7 +22815,6 @@
                 <w:szCs w:val="18"/>
               </w:rPr>
             </w:pPr>
-            <w:proofErr w:type="spellStart"/>
             <w:r>
               <w:rPr>
                 <w:rFonts w:ascii="Tahoma" w:hAnsi="Tahoma" w:cs="Tahoma"/>
@@ -24377,7 +22824,6 @@
               </w:rPr>
               <w:t>Sakit</w:t>
             </w:r>
-            <w:proofErr w:type="spellEnd"/>
           </w:p>
         </w:tc>
         <w:tc>
@@ -24511,7 +22957,6 @@
                 <w:szCs w:val="18"/>
               </w:rPr>
             </w:pPr>
-            <w:proofErr w:type="spellStart"/>
             <w:r>
               <w:rPr>
                 <w:rFonts w:ascii="Tahoma" w:hAnsi="Tahoma" w:cs="Tahoma"/>
@@ -24521,7 +22966,6 @@
               </w:rPr>
               <w:t>Ijin</w:t>
             </w:r>
-            <w:proofErr w:type="spellEnd"/>
           </w:p>
         </w:tc>
         <w:tc>
@@ -24655,37 +23099,15 @@
                 <w:szCs w:val="18"/>
               </w:rPr>
             </w:pPr>
-            <w:proofErr w:type="spellStart"/>
-            <w:r>
-              <w:rPr>
-                <w:rFonts w:ascii="Tahoma" w:hAnsi="Tahoma" w:cs="Tahoma"/>
-                <w:color w:val="1D1B11" w:themeColor="background2" w:themeShade="1A"/>
-                <w:sz w:val="18"/>
-                <w:szCs w:val="18"/>
-              </w:rPr>
-              <w:t>Tanpa</w:t>
-            </w:r>
-            <w:proofErr w:type="spellEnd"/>
-            <w:r>
-              <w:rPr>
-                <w:rFonts w:ascii="Tahoma" w:hAnsi="Tahoma" w:cs="Tahoma"/>
-                <w:color w:val="1D1B11" w:themeColor="background2" w:themeShade="1A"/>
-                <w:sz w:val="18"/>
-                <w:szCs w:val="18"/>
-              </w:rPr>
-              <w:t xml:space="preserve"> </w:t>
-            </w:r>
-            <w:proofErr w:type="spellStart"/>
-            <w:r>
-              <w:rPr>
-                <w:rFonts w:ascii="Tahoma" w:hAnsi="Tahoma" w:cs="Tahoma"/>
-                <w:color w:val="1D1B11" w:themeColor="background2" w:themeShade="1A"/>
-                <w:sz w:val="18"/>
-                <w:szCs w:val="18"/>
-              </w:rPr>
-              <w:t>Keterangan</w:t>
-            </w:r>
-            <w:proofErr w:type="spellEnd"/>
+            <w:r>
+              <w:rPr>
+                <w:rFonts w:ascii="Tahoma" w:hAnsi="Tahoma" w:cs="Tahoma"/>
+                <w:color w:val="1D1B11" w:themeColor="background2" w:themeShade="1A"/>
+                <w:sz w:val="18"/>
+                <w:szCs w:val="18"/>
+              </w:rPr>
+              <w:t>Tanpa Keterangan</w:t>
+            </w:r>
           </w:p>
         </w:tc>
         <w:tc>
@@ -24855,7 +23277,6 @@
           <w:szCs w:val="18"/>
         </w:rPr>
       </w:pPr>
-      <w:proofErr w:type="spellStart"/>
       <w:r>
         <w:rPr>
           <w:rFonts w:ascii="Tahoma" w:hAnsi="Tahoma" w:cs="Tahoma"/>
@@ -24865,7 +23286,6 @@
         </w:rPr>
         <w:t>Mengetahui</w:t>
       </w:r>
-      <w:proofErr w:type="spellEnd"/>
       <w:r>
         <w:rPr>
           <w:rFonts w:ascii="Tahoma" w:hAnsi="Tahoma" w:cs="Tahoma"/>
@@ -24928,18 +23348,8 @@
           <w:szCs w:val="18"/>
         </w:rPr>
         <w:tab/>
-      </w:r>
-      <w:proofErr w:type="spellStart"/>
-      <w:r>
-        <w:rPr>
-          <w:rFonts w:ascii="Tahoma" w:hAnsi="Tahoma" w:cs="Tahoma"/>
-          <w:color w:val="1D1B11" w:themeColor="background2" w:themeShade="1A"/>
-          <w:sz w:val="18"/>
-          <w:szCs w:val="18"/>
-        </w:rPr>
         <w:t>Banjarbaru</w:t>
       </w:r>
-      <w:proofErr w:type="spellEnd"/>
       <w:r>
         <w:rPr>
           <w:rFonts w:ascii="Tahoma" w:hAnsi="Tahoma" w:cs="Tahoma"/>
@@ -24978,27 +23388,7 @@
           <w:sz w:val="18"/>
           <w:szCs w:val="18"/>
         </w:rPr>
-        <w:t xml:space="preserve">Orang </w:t>
-      </w:r>
-      <w:proofErr w:type="spellStart"/>
-      <w:r>
-        <w:rPr>
-          <w:rFonts w:ascii="Tahoma" w:hAnsi="Tahoma" w:cs="Tahoma"/>
-          <w:color w:val="1D1B11" w:themeColor="background2" w:themeShade="1A"/>
-          <w:sz w:val="18"/>
-          <w:szCs w:val="18"/>
-        </w:rPr>
-        <w:t>Tua</w:t>
-      </w:r>
-      <w:proofErr w:type="spellEnd"/>
-      <w:r>
-        <w:rPr>
-          <w:rFonts w:ascii="Tahoma" w:hAnsi="Tahoma" w:cs="Tahoma"/>
-          <w:color w:val="1D1B11" w:themeColor="background2" w:themeShade="1A"/>
-          <w:sz w:val="18"/>
-          <w:szCs w:val="18"/>
-        </w:rPr>
-        <w:t>/ Wali</w:t>
+        <w:t>Orang Tua/ Wali</w:t>
       </w:r>
       <w:r>
         <w:rPr>

</xml_diff>

<commit_message>
fix dynamic kd bug & adding back action for report cover
</commit_message>
<xml_diff>
--- a/Raport/Templates/Raport.docx
+++ b/Raport/Templates/Raport.docx
@@ -23680,15 +23680,6 @@
           <w:szCs w:val="18"/>
         </w:rPr>
         <w:fldChar w:fldCharType="end"/>
-      </w:r>
-      <w:r>
-        <w:rPr>
-          <w:rFonts w:ascii="Tahoma" w:hAnsi="Tahoma" w:cs="Tahoma"/>
-          <w:color w:val="1D1B11" w:themeColor="background2" w:themeShade="1A"/>
-          <w:sz w:val="18"/>
-          <w:szCs w:val="18"/>
-        </w:rPr>
-        <w:tab/>
       </w:r>
       <w:r>
         <w:rPr>

</xml_diff>